<commit_message>
add modelsummary to packages called by groundhog
</commit_message>
<xml_diff>
--- a/03_generated-reports/03_main-analysis-unweighted.docx
+++ b/03_generated-reports/03_main-analysis-unweighted.docx
@@ -230,75 +230,240 @@
       </w:pPr>
       <w:r>
         <w:rPr>
+          <w:rStyle w:val="CommentTok"/>
+        </w:rPr>
+        <w:t xml:space="preserve"># packages ----------------------------------------------------------------</w:t>
+      </w:r>
+      <w:r>
+        <w:br/>
+      </w:r>
+      <w:r>
+        <w:rPr>
+          <w:rStyle w:val="NormalTok"/>
+        </w:rPr>
+        <w:t xml:space="preserve">packages </w:t>
+      </w:r>
+      <w:r>
+        <w:rPr>
+          <w:rStyle w:val="OtherTok"/>
+        </w:rPr>
+        <w:t xml:space="preserve">&lt;-</w:t>
+      </w:r>
+      <w:r>
+        <w:rPr>
+          <w:rStyle w:val="NormalTok"/>
+        </w:rPr>
+        <w:t xml:space="preserve"> </w:t>
+      </w:r>
+      <w:r>
+        <w:rPr>
           <w:rStyle w:val="FunctionTok"/>
         </w:rPr>
+        <w:t xml:space="preserve">c</w:t>
+      </w:r>
+      <w:r>
+        <w:rPr>
+          <w:rStyle w:val="NormalTok"/>
+        </w:rPr>
+        <w:t xml:space="preserve">(</w:t>
+      </w:r>
+      <w:r>
+        <w:rPr>
+          <w:rStyle w:val="StringTok"/>
+        </w:rPr>
+        <w:t xml:space="preserve">"tidyverse"</w:t>
+      </w:r>
+      <w:r>
+        <w:rPr>
+          <w:rStyle w:val="NormalTok"/>
+        </w:rPr>
+        <w:t xml:space="preserve">, </w:t>
+      </w:r>
+      <w:r>
+        <w:rPr>
+          <w:rStyle w:val="StringTok"/>
+        </w:rPr>
+        <w:t xml:space="preserve">"here"</w:t>
+      </w:r>
+      <w:r>
+        <w:rPr>
+          <w:rStyle w:val="NormalTok"/>
+        </w:rPr>
+        <w:t xml:space="preserve">, </w:t>
+      </w:r>
+      <w:r>
+        <w:rPr>
+          <w:rStyle w:val="StringTok"/>
+        </w:rPr>
+        <w:t xml:space="preserve">"marginaleffects"</w:t>
+      </w:r>
+      <w:r>
+        <w:rPr>
+          <w:rStyle w:val="NormalTok"/>
+        </w:rPr>
+        <w:t xml:space="preserve">, </w:t>
+      </w:r>
+      <w:r>
+        <w:rPr>
+          <w:rStyle w:val="StringTok"/>
+        </w:rPr>
+        <w:t xml:space="preserve">"modelsummary"</w:t>
+      </w:r>
+      <w:r>
+        <w:rPr>
+          <w:rStyle w:val="NormalTok"/>
+        </w:rPr>
+        <w:t xml:space="preserve">)</w:t>
+      </w:r>
+      <w:r>
+        <w:br/>
+      </w:r>
+      <w:r>
+        <w:rPr>
+          <w:rStyle w:val="NormalTok"/>
+        </w:rPr>
+        <w:t xml:space="preserve">groundhog_day </w:t>
+      </w:r>
+      <w:r>
+        <w:rPr>
+          <w:rStyle w:val="OtherTok"/>
+        </w:rPr>
+        <w:t xml:space="preserve">&lt;-</w:t>
+      </w:r>
+      <w:r>
+        <w:rPr>
+          <w:rStyle w:val="NormalTok"/>
+        </w:rPr>
+        <w:t xml:space="preserve"> </w:t>
+      </w:r>
+      <w:r>
+        <w:rPr>
+          <w:rStyle w:val="StringTok"/>
+        </w:rPr>
+        <w:t xml:space="preserve">"2024-01-11"</w:t>
+      </w:r>
+      <w:r>
+        <w:br/>
+      </w:r>
+      <w:r>
+        <w:br/>
+      </w:r>
+      <w:r>
+        <w:rPr>
+          <w:rStyle w:val="CommentTok"/>
+        </w:rPr>
+        <w:t xml:space="preserve"># (install and) load package versions available on the specified day to try</w:t>
+      </w:r>
+      <w:r>
+        <w:br/>
+      </w:r>
+      <w:r>
+        <w:rPr>
+          <w:rStyle w:val="CommentTok"/>
+        </w:rPr>
+        <w:t xml:space="preserve"># to ensure reproducibility</w:t>
+      </w:r>
+      <w:r>
+        <w:br/>
+      </w:r>
+      <w:r>
+        <w:br/>
+      </w:r>
+      <w:r>
+        <w:rPr>
+          <w:rStyle w:val="FunctionTok"/>
+        </w:rPr>
         <w:t xml:space="preserve">library</w:t>
       </w:r>
       <w:r>
         <w:rPr>
           <w:rStyle w:val="NormalTok"/>
         </w:rPr>
-        <w:t xml:space="preserve">(here)</w:t>
-      </w:r>
-      <w:r>
-        <w:br/>
+        <w:t xml:space="preserve">(groundhog)</w:t>
+      </w:r>
+      <w:r>
+        <w:br/>
+      </w:r>
+      <w:r>
+        <w:br/>
+      </w:r>
+      <w:r>
+        <w:rPr>
+          <w:rStyle w:val="NormalTok"/>
+        </w:rPr>
+        <w:t xml:space="preserve">groundhog</w:t>
+      </w:r>
+      <w:r>
+        <w:rPr>
+          <w:rStyle w:val="SpecialCharTok"/>
+        </w:rPr>
+        <w:t xml:space="preserve">::</w:t>
       </w:r>
       <w:r>
         <w:rPr>
           <w:rStyle w:val="FunctionTok"/>
         </w:rPr>
-        <w:t xml:space="preserve">library</w:t>
-      </w:r>
-      <w:r>
-        <w:rPr>
-          <w:rStyle w:val="NormalTok"/>
-        </w:rPr>
-        <w:t xml:space="preserve">(tidyverse)</w:t>
-      </w:r>
-      <w:r>
-        <w:br/>
+        <w:t xml:space="preserve">meta.groundhog</w:t>
+      </w:r>
+      <w:r>
+        <w:rPr>
+          <w:rStyle w:val="NormalTok"/>
+        </w:rPr>
+        <w:t xml:space="preserve">(groundhog_day)</w:t>
+      </w:r>
+      <w:r>
+        <w:br/>
+      </w:r>
+      <w:r>
+        <w:br/>
+      </w:r>
+      <w:r>
+        <w:rPr>
+          <w:rStyle w:val="NormalTok"/>
+        </w:rPr>
+        <w:t xml:space="preserve">groundhog</w:t>
+      </w:r>
+      <w:r>
+        <w:rPr>
+          <w:rStyle w:val="SpecialCharTok"/>
+        </w:rPr>
+        <w:t xml:space="preserve">::</w:t>
       </w:r>
       <w:r>
         <w:rPr>
           <w:rStyle w:val="FunctionTok"/>
         </w:rPr>
-        <w:t xml:space="preserve">library</w:t>
-      </w:r>
-      <w:r>
-        <w:rPr>
-          <w:rStyle w:val="NormalTok"/>
-        </w:rPr>
-        <w:t xml:space="preserve">(marginaleffects)</w:t>
-      </w:r>
-      <w:r>
-        <w:br/>
-      </w:r>
-      <w:r>
-        <w:rPr>
-          <w:rStyle w:val="FunctionTok"/>
-        </w:rPr>
-        <w:t xml:space="preserve">library</w:t>
-      </w:r>
-      <w:r>
-        <w:rPr>
-          <w:rStyle w:val="NormalTok"/>
-        </w:rPr>
-        <w:t xml:space="preserve">(survey)</w:t>
-      </w:r>
-      <w:r>
-        <w:br/>
-      </w:r>
-      <w:r>
-        <w:rPr>
-          <w:rStyle w:val="FunctionTok"/>
-        </w:rPr>
-        <w:t xml:space="preserve">library</w:t>
-      </w:r>
-      <w:r>
-        <w:rPr>
-          <w:rStyle w:val="NormalTok"/>
-        </w:rPr>
-        <w:t xml:space="preserve">(srvyr)</w:t>
+        <w:t xml:space="preserve">groundhog.library</w:t>
+      </w:r>
+      <w:r>
+        <w:rPr>
+          <w:rStyle w:val="NormalTok"/>
+        </w:rPr>
+        <w:t xml:space="preserve">(</w:t>
+      </w:r>
+      <w:r>
+        <w:rPr>
+          <w:rStyle w:val="AttributeTok"/>
+        </w:rPr>
+        <w:t xml:space="preserve">pkg =</w:t>
+      </w:r>
+      <w:r>
+        <w:rPr>
+          <w:rStyle w:val="NormalTok"/>
+        </w:rPr>
+        <w:t xml:space="preserve"> packages, </w:t>
+      </w:r>
+      <w:r>
+        <w:rPr>
+          <w:rStyle w:val="AttributeTok"/>
+        </w:rPr>
+        <w:t xml:space="preserve">date =</w:t>
+      </w:r>
+      <w:r>
+        <w:rPr>
+          <w:rStyle w:val="NormalTok"/>
+        </w:rPr>
+        <w:t xml:space="preserve"> groundhog_day)</w:t>
       </w:r>
       <w:r>
         <w:br/>
@@ -756,36 +921,6 @@
         <w:rPr>
           <w:rStyle w:val="VerbatimChar"/>
         </w:rPr>
-        <w:t xml:space="preserve">Deviance Residuals: </w:t>
-      </w:r>
-      <w:r>
-        <w:br/>
-      </w:r>
-      <w:r>
-        <w:rPr>
-          <w:rStyle w:val="VerbatimChar"/>
-        </w:rPr>
-        <w:t xml:space="preserve">     Min        1Q    Median        3Q       Max  </w:t>
-      </w:r>
-      <w:r>
-        <w:br/>
-      </w:r>
-      <w:r>
-        <w:rPr>
-          <w:rStyle w:val="VerbatimChar"/>
-        </w:rPr>
-        <w:t xml:space="preserve">-0.22570  -0.09888  -0.04262   0.05319   0.78319  </w:t>
-      </w:r>
-      <w:r>
-        <w:br/>
-      </w:r>
-      <w:r>
-        <w:br/>
-      </w:r>
-      <w:r>
-        <w:rPr>
-          <w:rStyle w:val="VerbatimChar"/>
-        </w:rPr>
         <w:t xml:space="preserve">Coefficients:</w:t>
       </w:r>
       <w:r>
@@ -1201,37 +1336,46 @@
         <w:rPr>
           <w:rStyle w:val="VerbatimChar"/>
         </w:rPr>
-        <w:t xml:space="preserve"> f_race Estimate Pr(&gt;|z|) 2.5 % 97.5 %</w:t>
-      </w:r>
-      <w:r>
-        <w:br/>
-      </w:r>
-      <w:r>
-        <w:rPr>
-          <w:rStyle w:val="VerbatimChar"/>
-        </w:rPr>
-        <w:t xml:space="preserve">  White    0.127   &lt;0.001 0.115  0.139</w:t>
-      </w:r>
-      <w:r>
-        <w:br/>
-      </w:r>
-      <w:r>
-        <w:rPr>
-          <w:rStyle w:val="VerbatimChar"/>
-        </w:rPr>
-        <w:t xml:space="preserve">  Black    0.140   &lt;0.001 0.130  0.151</w:t>
-      </w:r>
-      <w:r>
-        <w:br/>
-      </w:r>
-      <w:r>
-        <w:br/>
-      </w:r>
-      <w:r>
-        <w:rPr>
-          <w:rStyle w:val="VerbatimChar"/>
-        </w:rPr>
-        <w:t xml:space="preserve">Columns: f_race, estimate, p.value, conf.low, conf.high </w:t>
+        <w:t xml:space="preserve"> f_race Estimate Pr(&gt;|z|)     S 2.5 % 97.5 %</w:t>
+      </w:r>
+      <w:r>
+        <w:br/>
+      </w:r>
+      <w:r>
+        <w:rPr>
+          <w:rStyle w:val="VerbatimChar"/>
+        </w:rPr>
+        <w:t xml:space="preserve">  White    0.127   &lt;0.001 316.5 0.115  0.139</w:t>
+      </w:r>
+      <w:r>
+        <w:br/>
+      </w:r>
+      <w:r>
+        <w:rPr>
+          <w:rStyle w:val="VerbatimChar"/>
+        </w:rPr>
+        <w:t xml:space="preserve">  Black    0.140   &lt;0.001 493.3 0.130  0.151</w:t>
+      </w:r>
+      <w:r>
+        <w:br/>
+      </w:r>
+      <w:r>
+        <w:br/>
+      </w:r>
+      <w:r>
+        <w:rPr>
+          <w:rStyle w:val="VerbatimChar"/>
+        </w:rPr>
+        <w:t xml:space="preserve">Columns: f_race, estimate, p.value, s.value, conf.low, conf.high </w:t>
+      </w:r>
+      <w:r>
+        <w:br/>
+      </w:r>
+      <w:r>
+        <w:rPr>
+          <w:rStyle w:val="VerbatimChar"/>
+        </w:rPr>
+        <w:t xml:space="preserve">Type:  invlink(link) </w:t>
       </w:r>
     </w:p>
     <w:p>
@@ -1322,28 +1466,37 @@
         <w:rPr>
           <w:rStyle w:val="VerbatimChar"/>
         </w:rPr>
-        <w:t xml:space="preserve">   Term      Contrast Estimate Std. Error    z Pr(&gt;|z|)    2.5 % 97.5 %</w:t>
-      </w:r>
-      <w:r>
-        <w:br/>
-      </w:r>
-      <w:r>
-        <w:rPr>
-          <w:rStyle w:val="VerbatimChar"/>
-        </w:rPr>
-        <w:t xml:space="preserve"> f_race Black - White   0.0135    0.00854 1.58    0.113 -0.00321 0.0303</w:t>
-      </w:r>
-      <w:r>
-        <w:br/>
-      </w:r>
-      <w:r>
-        <w:br/>
-      </w:r>
-      <w:r>
-        <w:rPr>
-          <w:rStyle w:val="VerbatimChar"/>
-        </w:rPr>
-        <w:t xml:space="preserve">Columns: term, contrast, estimate, std.error, statistic, p.value, conf.low, conf.high </w:t>
+        <w:t xml:space="preserve">   Term      Contrast Estimate Std. Error    z Pr(&gt;|z|)   S    2.5 % 97.5 %</w:t>
+      </w:r>
+      <w:r>
+        <w:br/>
+      </w:r>
+      <w:r>
+        <w:rPr>
+          <w:rStyle w:val="VerbatimChar"/>
+        </w:rPr>
+        <w:t xml:space="preserve"> f_race Black - White   0.0135    0.00854 1.58    0.113 3.1 -0.00321 0.0303</w:t>
+      </w:r>
+      <w:r>
+        <w:br/>
+      </w:r>
+      <w:r>
+        <w:br/>
+      </w:r>
+      <w:r>
+        <w:rPr>
+          <w:rStyle w:val="VerbatimChar"/>
+        </w:rPr>
+        <w:t xml:space="preserve">Columns: term, contrast, estimate, std.error, statistic, p.value, s.value, conf.low, conf.high </w:t>
+      </w:r>
+      <w:r>
+        <w:br/>
+      </w:r>
+      <w:r>
+        <w:rPr>
+          <w:rStyle w:val="VerbatimChar"/>
+        </w:rPr>
+        <w:t xml:space="preserve">Type:  response </w:t>
       </w:r>
     </w:p>
     <w:p>
@@ -1529,36 +1682,6 @@
         <w:rPr>
           <w:rStyle w:val="VerbatimChar"/>
         </w:rPr>
-        <w:t xml:space="preserve">Deviance Residuals: </w:t>
-      </w:r>
-      <w:r>
-        <w:br/>
-      </w:r>
-      <w:r>
-        <w:rPr>
-          <w:rStyle w:val="VerbatimChar"/>
-        </w:rPr>
-        <w:t xml:space="preserve">     Min        1Q    Median        3Q       Max  </w:t>
-      </w:r>
-      <w:r>
-        <w:br/>
-      </w:r>
-      <w:r>
-        <w:rPr>
-          <w:rStyle w:val="VerbatimChar"/>
-        </w:rPr>
-        <w:t xml:space="preserve">-0.14894  -0.10727  -0.06561   0.05000   0.88333  </w:t>
-      </w:r>
-      <w:r>
-        <w:br/>
-      </w:r>
-      <w:r>
-        <w:br/>
-      </w:r>
-      <w:r>
-        <w:rPr>
-          <w:rStyle w:val="VerbatimChar"/>
-        </w:rPr>
         <w:t xml:space="preserve">Coefficients:</w:t>
       </w:r>
       <w:r>
@@ -1749,37 +1872,46 @@
         <w:rPr>
           <w:rStyle w:val="VerbatimChar"/>
         </w:rPr>
-        <w:t xml:space="preserve"> f_race Estimate Pr(&gt;|z|) 2.5 % 97.5 %</w:t>
-      </w:r>
-      <w:r>
-        <w:br/>
-      </w:r>
-      <w:r>
-        <w:rPr>
-          <w:rStyle w:val="VerbatimChar"/>
-        </w:rPr>
-        <w:t xml:space="preserve">  White    0.117   &lt;0.001 0.105  0.128</w:t>
-      </w:r>
-      <w:r>
-        <w:br/>
-      </w:r>
-      <w:r>
-        <w:rPr>
-          <w:rStyle w:val="VerbatimChar"/>
-        </w:rPr>
-        <w:t xml:space="preserve">  Black    0.149   &lt;0.001 0.138  0.160</w:t>
-      </w:r>
-      <w:r>
-        <w:br/>
-      </w:r>
-      <w:r>
-        <w:br/>
-      </w:r>
-      <w:r>
-        <w:rPr>
-          <w:rStyle w:val="VerbatimChar"/>
-        </w:rPr>
-        <w:t xml:space="preserve">Columns: f_race, estimate, p.value, conf.low, conf.high </w:t>
+        <w:t xml:space="preserve"> f_race Estimate Pr(&gt;|z|)     S 2.5 % 97.5 %</w:t>
+      </w:r>
+      <w:r>
+        <w:br/>
+      </w:r>
+      <w:r>
+        <w:rPr>
+          <w:rStyle w:val="VerbatimChar"/>
+        </w:rPr>
+        <w:t xml:space="preserve">  White    0.117   &lt;0.001 300.9 0.105  0.128</w:t>
+      </w:r>
+      <w:r>
+        <w:br/>
+      </w:r>
+      <w:r>
+        <w:rPr>
+          <w:rStyle w:val="VerbatimChar"/>
+        </w:rPr>
+        <w:t xml:space="preserve">  Black    0.149   &lt;0.001 544.3 0.138  0.160</w:t>
+      </w:r>
+      <w:r>
+        <w:br/>
+      </w:r>
+      <w:r>
+        <w:br/>
+      </w:r>
+      <w:r>
+        <w:rPr>
+          <w:rStyle w:val="VerbatimChar"/>
+        </w:rPr>
+        <w:t xml:space="preserve">Columns: f_race, estimate, p.value, s.value, conf.low, conf.high </w:t>
+      </w:r>
+      <w:r>
+        <w:br/>
+      </w:r>
+      <w:r>
+        <w:rPr>
+          <w:rStyle w:val="VerbatimChar"/>
+        </w:rPr>
+        <w:t xml:space="preserve">Type:  invlink(link) </w:t>
       </w:r>
     </w:p>
     <w:p>
@@ -1870,28 +2002,37 @@
         <w:rPr>
           <w:rStyle w:val="VerbatimChar"/>
         </w:rPr>
-        <w:t xml:space="preserve">   Term      Contrast Estimate Std. Error    z Pr(&gt;|z|)  2.5 % 97.5 %</w:t>
-      </w:r>
-      <w:r>
-        <w:br/>
-      </w:r>
-      <w:r>
-        <w:rPr>
-          <w:rStyle w:val="VerbatimChar"/>
-        </w:rPr>
-        <w:t xml:space="preserve"> f_race Black - White   0.0323    0.00793 4.07   &lt;0.001 0.0167 0.0478</w:t>
-      </w:r>
-      <w:r>
-        <w:br/>
-      </w:r>
-      <w:r>
-        <w:br/>
-      </w:r>
-      <w:r>
-        <w:rPr>
-          <w:rStyle w:val="VerbatimChar"/>
-        </w:rPr>
-        <w:t xml:space="preserve">Columns: term, contrast, estimate, std.error, statistic, p.value, conf.low, conf.high </w:t>
+        <w:t xml:space="preserve">   Term      Contrast Estimate Std. Error    z Pr(&gt;|z|)    S  2.5 % 97.5 %</w:t>
+      </w:r>
+      <w:r>
+        <w:br/>
+      </w:r>
+      <w:r>
+        <w:rPr>
+          <w:rStyle w:val="VerbatimChar"/>
+        </w:rPr>
+        <w:t xml:space="preserve"> f_race Black - White   0.0323    0.00793 4.07   &lt;0.001 14.4 0.0167 0.0478</w:t>
+      </w:r>
+      <w:r>
+        <w:br/>
+      </w:r>
+      <w:r>
+        <w:br/>
+      </w:r>
+      <w:r>
+        <w:rPr>
+          <w:rStyle w:val="VerbatimChar"/>
+        </w:rPr>
+        <w:t xml:space="preserve">Columns: term, contrast, estimate, std.error, statistic, p.value, s.value, conf.low, conf.high </w:t>
+      </w:r>
+      <w:r>
+        <w:br/>
+      </w:r>
+      <w:r>
+        <w:rPr>
+          <w:rStyle w:val="VerbatimChar"/>
+        </w:rPr>
+        <w:t xml:space="preserve">Type:  response </w:t>
       </w:r>
     </w:p>
     <w:bookmarkEnd w:id="23"/>
@@ -2242,36 +2383,6 @@
         <w:rPr>
           <w:rStyle w:val="VerbatimChar"/>
         </w:rPr>
-        <w:t xml:space="preserve">Deviance Residuals: </w:t>
-      </w:r>
-      <w:r>
-        <w:br/>
-      </w:r>
-      <w:r>
-        <w:rPr>
-          <w:rStyle w:val="VerbatimChar"/>
-        </w:rPr>
-        <w:t xml:space="preserve">     Min        1Q    Median        3Q       Max  </w:t>
-      </w:r>
-      <w:r>
-        <w:br/>
-      </w:r>
-      <w:r>
-        <w:rPr>
-          <w:rStyle w:val="VerbatimChar"/>
-        </w:rPr>
-        <w:t xml:space="preserve">-0.22761  -0.09891  -0.04285   0.05295   0.78168  </w:t>
-      </w:r>
-      <w:r>
-        <w:br/>
-      </w:r>
-      <w:r>
-        <w:br/>
-      </w:r>
-      <w:r>
-        <w:rPr>
-          <w:rStyle w:val="VerbatimChar"/>
-        </w:rPr>
         <w:t xml:space="preserve">Coefficients:</w:t>
       </w:r>
       <w:r>
@@ -2705,37 +2816,46 @@
         <w:rPr>
           <w:rStyle w:val="VerbatimChar"/>
         </w:rPr>
-        <w:t xml:space="preserve"> f_race Estimate Pr(&gt;|z|) 2.5 % 97.5 %</w:t>
-      </w:r>
-      <w:r>
-        <w:br/>
-      </w:r>
-      <w:r>
-        <w:rPr>
-          <w:rStyle w:val="VerbatimChar"/>
-        </w:rPr>
-        <w:t xml:space="preserve">  White    0.127   &lt;0.001 0.115  0.139</w:t>
-      </w:r>
-      <w:r>
-        <w:br/>
-      </w:r>
-      <w:r>
-        <w:rPr>
-          <w:rStyle w:val="VerbatimChar"/>
-        </w:rPr>
-        <w:t xml:space="preserve">  Black    0.141   &lt;0.001 0.130  0.151</w:t>
-      </w:r>
-      <w:r>
-        <w:br/>
-      </w:r>
-      <w:r>
-        <w:br/>
-      </w:r>
-      <w:r>
-        <w:rPr>
-          <w:rStyle w:val="VerbatimChar"/>
-        </w:rPr>
-        <w:t xml:space="preserve">Columns: f_race, estimate, p.value, conf.low, conf.high </w:t>
+        <w:t xml:space="preserve"> f_race Estimate Pr(&gt;|z|)     S 2.5 % 97.5 %</w:t>
+      </w:r>
+      <w:r>
+        <w:br/>
+      </w:r>
+      <w:r>
+        <w:rPr>
+          <w:rStyle w:val="VerbatimChar"/>
+        </w:rPr>
+        <w:t xml:space="preserve">  White    0.127   &lt;0.001 314.9 0.115  0.139</w:t>
+      </w:r>
+      <w:r>
+        <w:br/>
+      </w:r>
+      <w:r>
+        <w:rPr>
+          <w:rStyle w:val="VerbatimChar"/>
+        </w:rPr>
+        <w:t xml:space="preserve">  Black    0.141   &lt;0.001 488.1 0.130  0.151</w:t>
+      </w:r>
+      <w:r>
+        <w:br/>
+      </w:r>
+      <w:r>
+        <w:br/>
+      </w:r>
+      <w:r>
+        <w:rPr>
+          <w:rStyle w:val="VerbatimChar"/>
+        </w:rPr>
+        <w:t xml:space="preserve">Columns: f_race, estimate, p.value, s.value, conf.low, conf.high </w:t>
+      </w:r>
+      <w:r>
+        <w:br/>
+      </w:r>
+      <w:r>
+        <w:rPr>
+          <w:rStyle w:val="VerbatimChar"/>
+        </w:rPr>
+        <w:t xml:space="preserve">Type:  invlink(link) </w:t>
       </w:r>
     </w:p>
     <w:p>
@@ -2850,55 +2970,64 @@
         <w:rPr>
           <w:rStyle w:val="VerbatimChar"/>
         </w:rPr>
-        <w:t xml:space="preserve"> f_race f_employment Estimate Pr(&gt;|z|)  2.5 % 97.5 %</w:t>
-      </w:r>
-      <w:r>
-        <w:br/>
-      </w:r>
-      <w:r>
-        <w:rPr>
-          <w:rStyle w:val="VerbatimChar"/>
-        </w:rPr>
-        <w:t xml:space="preserve">  White   Unemployed    0.122   &lt;0.001 0.0996  0.145</w:t>
-      </w:r>
-      <w:r>
-        <w:br/>
-      </w:r>
-      <w:r>
-        <w:rPr>
-          <w:rStyle w:val="VerbatimChar"/>
-        </w:rPr>
-        <w:t xml:space="preserve">  White   Employed      0.128   &lt;0.001 0.1151  0.140</w:t>
-      </w:r>
-      <w:r>
-        <w:br/>
-      </w:r>
-      <w:r>
-        <w:rPr>
-          <w:rStyle w:val="VerbatimChar"/>
-        </w:rPr>
-        <w:t xml:space="preserve">  Black   Unemployed    0.136   &lt;0.001 0.1160  0.157</w:t>
-      </w:r>
-      <w:r>
-        <w:br/>
-      </w:r>
-      <w:r>
-        <w:rPr>
-          <w:rStyle w:val="VerbatimChar"/>
-        </w:rPr>
-        <w:t xml:space="preserve">  Black   Employed      0.142   &lt;0.001 0.1298  0.153</w:t>
-      </w:r>
-      <w:r>
-        <w:br/>
-      </w:r>
-      <w:r>
-        <w:br/>
-      </w:r>
-      <w:r>
-        <w:rPr>
-          <w:rStyle w:val="VerbatimChar"/>
-        </w:rPr>
-        <w:t xml:space="preserve">Columns: f_race, f_employment, estimate, p.value, conf.low, conf.high </w:t>
+        <w:t xml:space="preserve"> f_employment f_race Estimate Pr(&gt;|z|)     S  2.5 % 97.5 %</w:t>
+      </w:r>
+      <w:r>
+        <w:br/>
+      </w:r>
+      <w:r>
+        <w:rPr>
+          <w:rStyle w:val="VerbatimChar"/>
+        </w:rPr>
+        <w:t xml:space="preserve">   Employed    White    0.128   &lt;0.001 297.3 0.1151  0.140</w:t>
+      </w:r>
+      <w:r>
+        <w:br/>
+      </w:r>
+      <w:r>
+        <w:rPr>
+          <w:rStyle w:val="VerbatimChar"/>
+        </w:rPr>
+        <w:t xml:space="preserve">   Employed    Black    0.142   &lt;0.001 406.3 0.1298  0.153</w:t>
+      </w:r>
+      <w:r>
+        <w:br/>
+      </w:r>
+      <w:r>
+        <w:rPr>
+          <w:rStyle w:val="VerbatimChar"/>
+        </w:rPr>
+        <w:t xml:space="preserve">   Unemployed  White    0.122   &lt;0.001  85.1 0.0996  0.145</w:t>
+      </w:r>
+      <w:r>
+        <w:br/>
+      </w:r>
+      <w:r>
+        <w:rPr>
+          <w:rStyle w:val="VerbatimChar"/>
+        </w:rPr>
+        <w:t xml:space="preserve">   Unemployed  Black    0.136   &lt;0.001 129.0 0.1160  0.157</w:t>
+      </w:r>
+      <w:r>
+        <w:br/>
+      </w:r>
+      <w:r>
+        <w:br/>
+      </w:r>
+      <w:r>
+        <w:rPr>
+          <w:rStyle w:val="VerbatimChar"/>
+        </w:rPr>
+        <w:t xml:space="preserve">Columns: f_race, f_employment, estimate, p.value, s.value, conf.low, conf.high </w:t>
+      </w:r>
+      <w:r>
+        <w:br/>
+      </w:r>
+      <w:r>
+        <w:rPr>
+          <w:rStyle w:val="VerbatimChar"/>
+        </w:rPr>
+        <w:t xml:space="preserve">Type:  invlink(link) </w:t>
       </w:r>
     </w:p>
     <w:p>
@@ -2989,28 +3118,37 @@
         <w:rPr>
           <w:rStyle w:val="VerbatimChar"/>
         </w:rPr>
-        <w:t xml:space="preserve">   Term      Contrast Estimate Std. Error    z Pr(&gt;|z|)    2.5 % 97.5 %</w:t>
-      </w:r>
-      <w:r>
-        <w:br/>
-      </w:r>
-      <w:r>
-        <w:rPr>
-          <w:rStyle w:val="VerbatimChar"/>
-        </w:rPr>
-        <w:t xml:space="preserve"> f_race Black - White   0.0141     0.0086 1.64    0.102 -0.00278 0.0309</w:t>
-      </w:r>
-      <w:r>
-        <w:br/>
-      </w:r>
-      <w:r>
-        <w:br/>
-      </w:r>
-      <w:r>
-        <w:rPr>
-          <w:rStyle w:val="VerbatimChar"/>
-        </w:rPr>
-        <w:t xml:space="preserve">Columns: term, contrast, estimate, std.error, statistic, p.value, conf.low, conf.high </w:t>
+        <w:t xml:space="preserve">   Term      Contrast Estimate Std. Error    z Pr(&gt;|z|)   S    2.5 % 97.5 %</w:t>
+      </w:r>
+      <w:r>
+        <w:br/>
+      </w:r>
+      <w:r>
+        <w:rPr>
+          <w:rStyle w:val="VerbatimChar"/>
+        </w:rPr>
+        <w:t xml:space="preserve"> f_race Black - White   0.0141     0.0086 1.64    0.102 3.3 -0.00278 0.0309</w:t>
+      </w:r>
+      <w:r>
+        <w:br/>
+      </w:r>
+      <w:r>
+        <w:br/>
+      </w:r>
+      <w:r>
+        <w:rPr>
+          <w:rStyle w:val="VerbatimChar"/>
+        </w:rPr>
+        <w:t xml:space="preserve">Columns: term, contrast, estimate, std.error, statistic, p.value, s.value, conf.low, conf.high </w:t>
+      </w:r>
+      <w:r>
+        <w:br/>
+      </w:r>
+      <w:r>
+        <w:rPr>
+          <w:rStyle w:val="VerbatimChar"/>
+        </w:rPr>
+        <w:t xml:space="preserve">Type:  response </w:t>
       </w:r>
     </w:p>
     <w:p>
@@ -3101,37 +3239,46 @@
         <w:rPr>
           <w:rStyle w:val="VerbatimChar"/>
         </w:rPr>
-        <w:t xml:space="preserve"> f_employment Estimate Pr(&gt;|z|) 2.5 % 97.5 %</w:t>
-      </w:r>
-      <w:r>
-        <w:br/>
-      </w:r>
-      <w:r>
-        <w:rPr>
-          <w:rStyle w:val="VerbatimChar"/>
-        </w:rPr>
-        <w:t xml:space="preserve">   Unemployed    0.130   &lt;0.001 0.110  0.149</w:t>
-      </w:r>
-      <w:r>
-        <w:br/>
-      </w:r>
-      <w:r>
-        <w:rPr>
-          <w:rStyle w:val="VerbatimChar"/>
-        </w:rPr>
-        <w:t xml:space="preserve">   Employed      0.135   &lt;0.001 0.127  0.144</w:t>
-      </w:r>
-      <w:r>
-        <w:br/>
-      </w:r>
-      <w:r>
-        <w:br/>
-      </w:r>
-      <w:r>
-        <w:rPr>
-          <w:rStyle w:val="VerbatimChar"/>
-        </w:rPr>
-        <w:t xml:space="preserve">Columns: f_employment, estimate, p.value, conf.low, conf.high </w:t>
+        <w:t xml:space="preserve"> f_employment Estimate Pr(&gt;|z|)     S 2.5 % 97.5 %</w:t>
+      </w:r>
+      <w:r>
+        <w:br/>
+      </w:r>
+      <w:r>
+        <w:rPr>
+          <w:rStyle w:val="VerbatimChar"/>
+        </w:rPr>
+        <w:t xml:space="preserve">   Employed      0.135   &lt;0.001 679.5 0.127  0.144</w:t>
+      </w:r>
+      <w:r>
+        <w:br/>
+      </w:r>
+      <w:r>
+        <w:rPr>
+          <w:rStyle w:val="VerbatimChar"/>
+        </w:rPr>
+        <w:t xml:space="preserve">   Unemployed    0.130   &lt;0.001 125.3 0.110  0.149</w:t>
+      </w:r>
+      <w:r>
+        <w:br/>
+      </w:r>
+      <w:r>
+        <w:br/>
+      </w:r>
+      <w:r>
+        <w:rPr>
+          <w:rStyle w:val="VerbatimChar"/>
+        </w:rPr>
+        <w:t xml:space="preserve">Columns: f_employment, estimate, p.value, s.value, conf.low, conf.high </w:t>
+      </w:r>
+      <w:r>
+        <w:br/>
+      </w:r>
+      <w:r>
+        <w:rPr>
+          <w:rStyle w:val="VerbatimChar"/>
+        </w:rPr>
+        <w:t xml:space="preserve">Type:  invlink(link) </w:t>
       </w:r>
     </w:p>
     <w:p>
@@ -3222,46 +3369,55 @@
         <w:rPr>
           <w:rStyle w:val="VerbatimChar"/>
         </w:rPr>
-        <w:t xml:space="preserve">         Term              Contrast Estimate Std. Error     z Pr(&gt;|z|)   2.5 %</w:t>
-      </w:r>
-      <w:r>
-        <w:br/>
-      </w:r>
-      <w:r>
-        <w:rPr>
-          <w:rStyle w:val="VerbatimChar"/>
-        </w:rPr>
-        <w:t xml:space="preserve"> f_employment Employed - Unemployed  0.00534     0.0115 0.466    0.641 -0.0171</w:t>
-      </w:r>
-      <w:r>
-        <w:br/>
-      </w:r>
-      <w:r>
-        <w:rPr>
-          <w:rStyle w:val="VerbatimChar"/>
-        </w:rPr>
-        <w:t xml:space="preserve"> 97.5 %</w:t>
-      </w:r>
-      <w:r>
-        <w:br/>
-      </w:r>
-      <w:r>
-        <w:rPr>
-          <w:rStyle w:val="VerbatimChar"/>
-        </w:rPr>
-        <w:t xml:space="preserve"> 0.0278</w:t>
-      </w:r>
-      <w:r>
-        <w:br/>
-      </w:r>
-      <w:r>
-        <w:br/>
-      </w:r>
-      <w:r>
-        <w:rPr>
-          <w:rStyle w:val="VerbatimChar"/>
-        </w:rPr>
-        <w:t xml:space="preserve">Columns: term, contrast, estimate, std.error, statistic, p.value, conf.low, conf.high </w:t>
+        <w:t xml:space="preserve">         Term              Contrast Estimate Std. Error     z Pr(&gt;|z|)   S</w:t>
+      </w:r>
+      <w:r>
+        <w:br/>
+      </w:r>
+      <w:r>
+        <w:rPr>
+          <w:rStyle w:val="VerbatimChar"/>
+        </w:rPr>
+        <w:t xml:space="preserve"> f_employment Employed - Unemployed  0.00534     0.0115 0.466    0.641 0.6</w:t>
+      </w:r>
+      <w:r>
+        <w:br/>
+      </w:r>
+      <w:r>
+        <w:rPr>
+          <w:rStyle w:val="VerbatimChar"/>
+        </w:rPr>
+        <w:t xml:space="preserve">   2.5 % 97.5 %</w:t>
+      </w:r>
+      <w:r>
+        <w:br/>
+      </w:r>
+      <w:r>
+        <w:rPr>
+          <w:rStyle w:val="VerbatimChar"/>
+        </w:rPr>
+        <w:t xml:space="preserve"> -0.0171 0.0278</w:t>
+      </w:r>
+      <w:r>
+        <w:br/>
+      </w:r>
+      <w:r>
+        <w:br/>
+      </w:r>
+      <w:r>
+        <w:rPr>
+          <w:rStyle w:val="VerbatimChar"/>
+        </w:rPr>
+        <w:t xml:space="preserve">Columns: term, contrast, estimate, std.error, statistic, p.value, s.value, conf.low, conf.high </w:t>
+      </w:r>
+      <w:r>
+        <w:br/>
+      </w:r>
+      <w:r>
+        <w:rPr>
+          <w:rStyle w:val="VerbatimChar"/>
+        </w:rPr>
+        <w:t xml:space="preserve">Type:  response </w:t>
       </w:r>
     </w:p>
     <w:p>
@@ -3468,36 +3624,6 @@
         <w:rPr>
           <w:rStyle w:val="VerbatimChar"/>
         </w:rPr>
-        <w:t xml:space="preserve">Deviance Residuals: </w:t>
-      </w:r>
-      <w:r>
-        <w:br/>
-      </w:r>
-      <w:r>
-        <w:rPr>
-          <w:rStyle w:val="VerbatimChar"/>
-        </w:rPr>
-        <w:t xml:space="preserve">     Min        1Q    Median        3Q       Max  </w:t>
-      </w:r>
-      <w:r>
-        <w:br/>
-      </w:r>
-      <w:r>
-        <w:rPr>
-          <w:rStyle w:val="VerbatimChar"/>
-        </w:rPr>
-        <w:t xml:space="preserve">-0.16549  -0.11483  -0.06010   0.05184   0.88517  </w:t>
-      </w:r>
-      <w:r>
-        <w:br/>
-      </w:r>
-      <w:r>
-        <w:br/>
-      </w:r>
-      <w:r>
-        <w:rPr>
-          <w:rStyle w:val="VerbatimChar"/>
-        </w:rPr>
         <w:t xml:space="preserve">Coefficients:</w:t>
       </w:r>
       <w:r>
@@ -3697,37 +3823,46 @@
         <w:rPr>
           <w:rStyle w:val="VerbatimChar"/>
         </w:rPr>
-        <w:t xml:space="preserve"> f_race Estimate Pr(&gt;|z|) 2.5 % 97.5 %</w:t>
-      </w:r>
-      <w:r>
-        <w:br/>
-      </w:r>
-      <w:r>
-        <w:rPr>
-          <w:rStyle w:val="VerbatimChar"/>
-        </w:rPr>
-        <w:t xml:space="preserve">  White    0.126   &lt;0.001 0.111  0.141</w:t>
-      </w:r>
-      <w:r>
-        <w:br/>
-      </w:r>
-      <w:r>
-        <w:rPr>
-          <w:rStyle w:val="VerbatimChar"/>
-        </w:rPr>
-        <w:t xml:space="preserve">  Black    0.154   &lt;0.001 0.142  0.167</w:t>
-      </w:r>
-      <w:r>
-        <w:br/>
-      </w:r>
-      <w:r>
-        <w:br/>
-      </w:r>
-      <w:r>
-        <w:rPr>
-          <w:rStyle w:val="VerbatimChar"/>
-        </w:rPr>
-        <w:t xml:space="preserve">Columns: f_race, estimate, p.value, conf.low, conf.high </w:t>
+        <w:t xml:space="preserve"> f_race Estimate Pr(&gt;|z|)     S 2.5 % 97.5 %</w:t>
+      </w:r>
+      <w:r>
+        <w:br/>
+      </w:r>
+      <w:r>
+        <w:rPr>
+          <w:rStyle w:val="VerbatimChar"/>
+        </w:rPr>
+        <w:t xml:space="preserve">  White    0.119   &lt;0.001 299.5 0.107  0.130</w:t>
+      </w:r>
+      <w:r>
+        <w:br/>
+      </w:r>
+      <w:r>
+        <w:rPr>
+          <w:rStyle w:val="VerbatimChar"/>
+        </w:rPr>
+        <w:t xml:space="preserve">  Black    0.147   &lt;0.001 527.5 0.137  0.158</w:t>
+      </w:r>
+      <w:r>
+        <w:br/>
+      </w:r>
+      <w:r>
+        <w:br/>
+      </w:r>
+      <w:r>
+        <w:rPr>
+          <w:rStyle w:val="VerbatimChar"/>
+        </w:rPr>
+        <w:t xml:space="preserve">Columns: f_race, estimate, p.value, s.value, conf.low, conf.high </w:t>
+      </w:r>
+      <w:r>
+        <w:br/>
+      </w:r>
+      <w:r>
+        <w:rPr>
+          <w:rStyle w:val="VerbatimChar"/>
+        </w:rPr>
+        <w:t xml:space="preserve">Type:  invlink(link) </w:t>
       </w:r>
     </w:p>
     <w:p>
@@ -3842,55 +3977,64 @@
         <w:rPr>
           <w:rStyle w:val="VerbatimChar"/>
         </w:rPr>
-        <w:t xml:space="preserve"> f_race f_employment Estimate Pr(&gt;|z|) 2.5 % 97.5 %</w:t>
-      </w:r>
-      <w:r>
-        <w:br/>
-      </w:r>
-      <w:r>
-        <w:rPr>
-          <w:rStyle w:val="VerbatimChar"/>
-        </w:rPr>
-        <w:t xml:space="preserve">  White   Unemployed    0.137   &lt;0.001 0.113  0.160</w:t>
-      </w:r>
-      <w:r>
-        <w:br/>
-      </w:r>
-      <w:r>
-        <w:rPr>
-          <w:rStyle w:val="VerbatimChar"/>
-        </w:rPr>
-        <w:t xml:space="preserve">  White   Employed      0.115   &lt;0.001 0.103  0.126</w:t>
-      </w:r>
-      <w:r>
-        <w:br/>
-      </w:r>
-      <w:r>
-        <w:rPr>
-          <w:rStyle w:val="VerbatimChar"/>
-        </w:rPr>
-        <w:t xml:space="preserve">  Black   Unemployed    0.165   &lt;0.001 0.145  0.186</w:t>
-      </w:r>
-      <w:r>
-        <w:br/>
-      </w:r>
-      <w:r>
-        <w:rPr>
-          <w:rStyle w:val="VerbatimChar"/>
-        </w:rPr>
-        <w:t xml:space="preserve">  Black   Employed      0.143   &lt;0.001 0.132  0.155</w:t>
-      </w:r>
-      <w:r>
-        <w:br/>
-      </w:r>
-      <w:r>
-        <w:br/>
-      </w:r>
-      <w:r>
-        <w:rPr>
-          <w:rStyle w:val="VerbatimChar"/>
-        </w:rPr>
-        <w:t xml:space="preserve">Columns: f_race, f_employment, estimate, p.value, conf.low, conf.high </w:t>
+        <w:t xml:space="preserve"> f_employment f_race Estimate Pr(&gt;|z|)     S 2.5 % 97.5 %</w:t>
+      </w:r>
+      <w:r>
+        <w:br/>
+      </w:r>
+      <w:r>
+        <w:rPr>
+          <w:rStyle w:val="VerbatimChar"/>
+        </w:rPr>
+        <w:t xml:space="preserve">   Employed    White    0.115   &lt;0.001 287.4 0.103  0.126</w:t>
+      </w:r>
+      <w:r>
+        <w:br/>
+      </w:r>
+      <w:r>
+        <w:rPr>
+          <w:rStyle w:val="VerbatimChar"/>
+        </w:rPr>
+        <w:t xml:space="preserve">   Employed    Black    0.143   &lt;0.001 415.7 0.132  0.155</w:t>
+      </w:r>
+      <w:r>
+        <w:br/>
+      </w:r>
+      <w:r>
+        <w:rPr>
+          <w:rStyle w:val="VerbatimChar"/>
+        </w:rPr>
+        <w:t xml:space="preserve">   Unemployed  White    0.137   &lt;0.001  98.2 0.113  0.160</w:t>
+      </w:r>
+      <w:r>
+        <w:br/>
+      </w:r>
+      <w:r>
+        <w:rPr>
+          <w:rStyle w:val="VerbatimChar"/>
+        </w:rPr>
+        <w:t xml:space="preserve">   Unemployed  Black    0.165   &lt;0.001 191.5 0.145  0.186</w:t>
+      </w:r>
+      <w:r>
+        <w:br/>
+      </w:r>
+      <w:r>
+        <w:br/>
+      </w:r>
+      <w:r>
+        <w:rPr>
+          <w:rStyle w:val="VerbatimChar"/>
+        </w:rPr>
+        <w:t xml:space="preserve">Columns: f_race, f_employment, estimate, p.value, s.value, conf.low, conf.high </w:t>
+      </w:r>
+      <w:r>
+        <w:br/>
+      </w:r>
+      <w:r>
+        <w:rPr>
+          <w:rStyle w:val="VerbatimChar"/>
+        </w:rPr>
+        <w:t xml:space="preserve">Type:  invlink(link) </w:t>
       </w:r>
     </w:p>
     <w:p>
@@ -3981,28 +4125,37 @@
         <w:rPr>
           <w:rStyle w:val="VerbatimChar"/>
         </w:rPr>
-        <w:t xml:space="preserve">   Term      Contrast Estimate Std. Error    z Pr(&gt;|z|)  2.5 % 97.5 %</w:t>
-      </w:r>
-      <w:r>
-        <w:br/>
-      </w:r>
-      <w:r>
-        <w:rPr>
-          <w:rStyle w:val="VerbatimChar"/>
-        </w:rPr>
-        <w:t xml:space="preserve"> f_race Black - White   0.0286    0.00812 3.52   &lt;0.001 0.0127 0.0445</w:t>
-      </w:r>
-      <w:r>
-        <w:br/>
-      </w:r>
-      <w:r>
-        <w:br/>
-      </w:r>
-      <w:r>
-        <w:rPr>
-          <w:rStyle w:val="VerbatimChar"/>
-        </w:rPr>
-        <w:t xml:space="preserve">Columns: term, contrast, estimate, std.error, statistic, p.value, conf.low, conf.high </w:t>
+        <w:t xml:space="preserve">   Term      Contrast Estimate Std. Error    z Pr(&gt;|z|)    S  2.5 % 97.5 %</w:t>
+      </w:r>
+      <w:r>
+        <w:br/>
+      </w:r>
+      <w:r>
+        <w:rPr>
+          <w:rStyle w:val="VerbatimChar"/>
+        </w:rPr>
+        <w:t xml:space="preserve"> f_race Black - White   0.0286    0.00812 3.52   &lt;0.001 11.2 0.0127 0.0445</w:t>
+      </w:r>
+      <w:r>
+        <w:br/>
+      </w:r>
+      <w:r>
+        <w:br/>
+      </w:r>
+      <w:r>
+        <w:rPr>
+          <w:rStyle w:val="VerbatimChar"/>
+        </w:rPr>
+        <w:t xml:space="preserve">Columns: term, contrast, estimate, std.error, statistic, p.value, s.value, conf.low, conf.high </w:t>
+      </w:r>
+      <w:r>
+        <w:br/>
+      </w:r>
+      <w:r>
+        <w:rPr>
+          <w:rStyle w:val="VerbatimChar"/>
+        </w:rPr>
+        <w:t xml:space="preserve">Type:  response </w:t>
       </w:r>
     </w:p>
     <w:p>
@@ -4093,37 +4246,46 @@
         <w:rPr>
           <w:rStyle w:val="VerbatimChar"/>
         </w:rPr>
-        <w:t xml:space="preserve"> f_employment Estimate Pr(&gt;|z|) 2.5 % 97.5 %</w:t>
-      </w:r>
-      <w:r>
-        <w:br/>
-      </w:r>
-      <w:r>
-        <w:rPr>
-          <w:rStyle w:val="VerbatimChar"/>
-        </w:rPr>
-        <w:t xml:space="preserve">   Unemployed    0.151   &lt;0.001 0.131  0.172</w:t>
-      </w:r>
-      <w:r>
-        <w:br/>
-      </w:r>
-      <w:r>
-        <w:rPr>
-          <w:rStyle w:val="VerbatimChar"/>
-        </w:rPr>
-        <w:t xml:space="preserve">   Employed      0.129   &lt;0.001 0.121  0.138</w:t>
-      </w:r>
-      <w:r>
-        <w:br/>
-      </w:r>
-      <w:r>
-        <w:br/>
-      </w:r>
-      <w:r>
-        <w:rPr>
-          <w:rStyle w:val="VerbatimChar"/>
-        </w:rPr>
-        <w:t xml:space="preserve">Columns: f_employment, estimate, p.value, conf.low, conf.high </w:t>
+        <w:t xml:space="preserve"> f_employment Estimate Pr(&gt;|z|)     S 2.5 % 97.5 %</w:t>
+      </w:r>
+      <w:r>
+        <w:br/>
+      </w:r>
+      <w:r>
+        <w:rPr>
+          <w:rStyle w:val="VerbatimChar"/>
+        </w:rPr>
+        <w:t xml:space="preserve">   Employed      0.130   &lt;0.001 663.0 0.122  0.139</w:t>
+      </w:r>
+      <w:r>
+        <w:br/>
+      </w:r>
+      <w:r>
+        <w:rPr>
+          <w:rStyle w:val="VerbatimChar"/>
+        </w:rPr>
+        <w:t xml:space="preserve">   Unemployed    0.152   &lt;0.001 162.0 0.132  0.173</w:t>
+      </w:r>
+      <w:r>
+        <w:br/>
+      </w:r>
+      <w:r>
+        <w:br/>
+      </w:r>
+      <w:r>
+        <w:rPr>
+          <w:rStyle w:val="VerbatimChar"/>
+        </w:rPr>
+        <w:t xml:space="preserve">Columns: f_employment, estimate, p.value, s.value, conf.low, conf.high </w:t>
+      </w:r>
+      <w:r>
+        <w:br/>
+      </w:r>
+      <w:r>
+        <w:rPr>
+          <w:rStyle w:val="VerbatimChar"/>
+        </w:rPr>
+        <w:t xml:space="preserve">Type:  invlink(link) </w:t>
       </w:r>
     </w:p>
     <w:p>
@@ -4214,46 +4376,55 @@
         <w:rPr>
           <w:rStyle w:val="VerbatimChar"/>
         </w:rPr>
-        <w:t xml:space="preserve">         Term              Contrast Estimate Std. Error     z Pr(&gt;|z|)   2.5 %</w:t>
-      </w:r>
-      <w:r>
-        <w:br/>
-      </w:r>
-      <w:r>
-        <w:rPr>
-          <w:rStyle w:val="VerbatimChar"/>
-        </w:rPr>
-        <w:t xml:space="preserve"> f_employment Employed - Unemployed  -0.0221     0.0113 -1.96   0.0504 -0.0441</w:t>
-      </w:r>
-      <w:r>
-        <w:br/>
-      </w:r>
-      <w:r>
-        <w:rPr>
-          <w:rStyle w:val="VerbatimChar"/>
-        </w:rPr>
-        <w:t xml:space="preserve">   97.5 %</w:t>
-      </w:r>
-      <w:r>
-        <w:br/>
-      </w:r>
-      <w:r>
-        <w:rPr>
-          <w:rStyle w:val="VerbatimChar"/>
-        </w:rPr>
-        <w:t xml:space="preserve"> 3.59e-05</w:t>
-      </w:r>
-      <w:r>
-        <w:br/>
-      </w:r>
-      <w:r>
-        <w:br/>
-      </w:r>
-      <w:r>
-        <w:rPr>
-          <w:rStyle w:val="VerbatimChar"/>
-        </w:rPr>
-        <w:t xml:space="preserve">Columns: term, contrast, estimate, std.error, statistic, p.value, conf.low, conf.high </w:t>
+        <w:t xml:space="preserve">         Term              Contrast Estimate Std. Error     z Pr(&gt;|z|)   S</w:t>
+      </w:r>
+      <w:r>
+        <w:br/>
+      </w:r>
+      <w:r>
+        <w:rPr>
+          <w:rStyle w:val="VerbatimChar"/>
+        </w:rPr>
+        <w:t xml:space="preserve"> f_employment Employed - Unemployed  -0.0221     0.0113 -1.96   0.0504 4.3</w:t>
+      </w:r>
+      <w:r>
+        <w:br/>
+      </w:r>
+      <w:r>
+        <w:rPr>
+          <w:rStyle w:val="VerbatimChar"/>
+        </w:rPr>
+        <w:t xml:space="preserve">   2.5 %   97.5 %</w:t>
+      </w:r>
+      <w:r>
+        <w:br/>
+      </w:r>
+      <w:r>
+        <w:rPr>
+          <w:rStyle w:val="VerbatimChar"/>
+        </w:rPr>
+        <w:t xml:space="preserve"> -0.0441 3.59e-05</w:t>
+      </w:r>
+      <w:r>
+        <w:br/>
+      </w:r>
+      <w:r>
+        <w:br/>
+      </w:r>
+      <w:r>
+        <w:rPr>
+          <w:rStyle w:val="VerbatimChar"/>
+        </w:rPr>
+        <w:t xml:space="preserve">Columns: term, contrast, estimate, std.error, statistic, p.value, s.value, conf.low, conf.high </w:t>
+      </w:r>
+      <w:r>
+        <w:br/>
+      </w:r>
+      <w:r>
+        <w:rPr>
+          <w:rStyle w:val="VerbatimChar"/>
+        </w:rPr>
+        <w:t xml:space="preserve">Type:  response </w:t>
       </w:r>
     </w:p>
     <w:bookmarkEnd w:id="24"/>
@@ -4604,36 +4775,6 @@
         <w:rPr>
           <w:rStyle w:val="VerbatimChar"/>
         </w:rPr>
-        <w:t xml:space="preserve">Deviance Residuals: </w:t>
-      </w:r>
-      <w:r>
-        <w:br/>
-      </w:r>
-      <w:r>
-        <w:rPr>
-          <w:rStyle w:val="VerbatimChar"/>
-        </w:rPr>
-        <w:t xml:space="preserve">     Min        1Q    Median        3Q       Max  </w:t>
-      </w:r>
-      <w:r>
-        <w:br/>
-      </w:r>
-      <w:r>
-        <w:rPr>
-          <w:rStyle w:val="VerbatimChar"/>
-        </w:rPr>
-        <w:t xml:space="preserve">-0.22990  -0.09849  -0.04294   0.05391   0.78263  </w:t>
-      </w:r>
-      <w:r>
-        <w:br/>
-      </w:r>
-      <w:r>
-        <w:br/>
-      </w:r>
-      <w:r>
-        <w:rPr>
-          <w:rStyle w:val="VerbatimChar"/>
-        </w:rPr>
         <w:t xml:space="preserve">Coefficients:</w:t>
       </w:r>
       <w:r>
@@ -5130,55 +5271,64 @@
         <w:rPr>
           <w:rStyle w:val="VerbatimChar"/>
         </w:rPr>
-        <w:t xml:space="preserve"> f_race f_employment Estimate Pr(&gt;|z|)  2.5 % 97.5 %</w:t>
-      </w:r>
-      <w:r>
-        <w:br/>
-      </w:r>
-      <w:r>
-        <w:rPr>
-          <w:rStyle w:val="VerbatimChar"/>
-        </w:rPr>
-        <w:t xml:space="preserve">  White   Unemployed    0.140   &lt;0.001 0.0992  0.180</w:t>
-      </w:r>
-      <w:r>
-        <w:br/>
-      </w:r>
-      <w:r>
-        <w:rPr>
-          <w:rStyle w:val="VerbatimChar"/>
-        </w:rPr>
-        <w:t xml:space="preserve">  White   Employed      0.126   &lt;0.001 0.1134  0.139</w:t>
-      </w:r>
-      <w:r>
-        <w:br/>
-      </w:r>
-      <w:r>
-        <w:rPr>
-          <w:rStyle w:val="VerbatimChar"/>
-        </w:rPr>
-        <w:t xml:space="preserve">  Black   Unemployed    0.131   &lt;0.001 0.1085  0.154</w:t>
-      </w:r>
-      <w:r>
-        <w:br/>
-      </w:r>
-      <w:r>
-        <w:rPr>
-          <w:rStyle w:val="VerbatimChar"/>
-        </w:rPr>
-        <w:t xml:space="preserve">  Black   Employed      0.143   &lt;0.001 0.1311  0.155</w:t>
-      </w:r>
-      <w:r>
-        <w:br/>
-      </w:r>
-      <w:r>
-        <w:br/>
-      </w:r>
-      <w:r>
-        <w:rPr>
-          <w:rStyle w:val="VerbatimChar"/>
-        </w:rPr>
-        <w:t xml:space="preserve">Columns: f_race, f_employment, estimate, p.value, conf.low, conf.high </w:t>
+        <w:t xml:space="preserve"> f_employment f_race Estimate Pr(&gt;|z|)     S  2.5 % 97.5 %</w:t>
+      </w:r>
+      <w:r>
+        <w:br/>
+      </w:r>
+      <w:r>
+        <w:rPr>
+          <w:rStyle w:val="VerbatimChar"/>
+        </w:rPr>
+        <w:t xml:space="preserve">   Employed    White    0.126   &lt;0.001 282.5 0.1134  0.139</w:t>
+      </w:r>
+      <w:r>
+        <w:br/>
+      </w:r>
+      <w:r>
+        <w:rPr>
+          <w:rStyle w:val="VerbatimChar"/>
+        </w:rPr>
+        <w:t xml:space="preserve">   Employed    Black    0.143   &lt;0.001 390.4 0.1311  0.155</w:t>
+      </w:r>
+      <w:r>
+        <w:br/>
+      </w:r>
+      <w:r>
+        <w:rPr>
+          <w:rStyle w:val="VerbatimChar"/>
+        </w:rPr>
+        <w:t xml:space="preserve">   Unemployed  White    0.140   &lt;0.001  36.0 0.0992  0.180</w:t>
+      </w:r>
+      <w:r>
+        <w:br/>
+      </w:r>
+      <w:r>
+        <w:rPr>
+          <w:rStyle w:val="VerbatimChar"/>
+        </w:rPr>
+        <w:t xml:space="preserve">   Unemployed  Black    0.131   &lt;0.001  96.5 0.1085  0.154</w:t>
+      </w:r>
+      <w:r>
+        <w:br/>
+      </w:r>
+      <w:r>
+        <w:br/>
+      </w:r>
+      <w:r>
+        <w:rPr>
+          <w:rStyle w:val="VerbatimChar"/>
+        </w:rPr>
+        <w:t xml:space="preserve">Columns: f_race, f_employment, estimate, p.value, s.value, conf.low, conf.high </w:t>
+      </w:r>
+      <w:r>
+        <w:br/>
+      </w:r>
+      <w:r>
+        <w:rPr>
+          <w:rStyle w:val="VerbatimChar"/>
+        </w:rPr>
+        <w:t xml:space="preserve">Type:  invlink(link) </w:t>
       </w:r>
     </w:p>
     <w:p>
@@ -6011,37 +6161,46 @@
         <w:rPr>
           <w:rStyle w:val="VerbatimChar"/>
         </w:rPr>
-        <w:t xml:space="preserve"> Pr(&gt;|z|)     2.5 % 97.5 %</w:t>
-      </w:r>
-      <w:r>
-        <w:br/>
-      </w:r>
-      <w:r>
-        <w:rPr>
-          <w:rStyle w:val="VerbatimChar"/>
-        </w:rPr>
-        <w:t xml:space="preserve">   0.7192 -0.055516 0.0383</w:t>
-      </w:r>
-      <w:r>
-        <w:br/>
-      </w:r>
-      <w:r>
-        <w:rPr>
-          <w:rStyle w:val="VerbatimChar"/>
-        </w:rPr>
-        <w:t xml:space="preserve">   0.0536 -0.000271 0.0349</w:t>
-      </w:r>
-      <w:r>
-        <w:br/>
-      </w:r>
-      <w:r>
-        <w:br/>
-      </w:r>
-      <w:r>
-        <w:rPr>
-          <w:rStyle w:val="VerbatimChar"/>
-        </w:rPr>
-        <w:t xml:space="preserve">Columns: term, contrast, f_employment, estimate, std.error, statistic, p.value, conf.low, conf.high, predicted, predicted_hi, predicted_lo </w:t>
+        <w:t xml:space="preserve"> Pr(&gt;|z|)   S     2.5 % 97.5 %</w:t>
+      </w:r>
+      <w:r>
+        <w:br/>
+      </w:r>
+      <w:r>
+        <w:rPr>
+          <w:rStyle w:val="VerbatimChar"/>
+        </w:rPr>
+        <w:t xml:space="preserve">   0.7192 0.5 -0.055516 0.0383</w:t>
+      </w:r>
+      <w:r>
+        <w:br/>
+      </w:r>
+      <w:r>
+        <w:rPr>
+          <w:rStyle w:val="VerbatimChar"/>
+        </w:rPr>
+        <w:t xml:space="preserve">   0.0536 4.2 -0.000271 0.0349</w:t>
+      </w:r>
+      <w:r>
+        <w:br/>
+      </w:r>
+      <w:r>
+        <w:br/>
+      </w:r>
+      <w:r>
+        <w:rPr>
+          <w:rStyle w:val="VerbatimChar"/>
+        </w:rPr>
+        <w:t xml:space="preserve">Columns: term, contrast, f_employment, estimate, std.error, statistic, p.value, s.value, conf.low, conf.high, predicted_lo, predicted_hi, predicted </w:t>
+      </w:r>
+      <w:r>
+        <w:br/>
+      </w:r>
+      <w:r>
+        <w:rPr>
+          <w:rStyle w:val="VerbatimChar"/>
+        </w:rPr>
+        <w:t xml:space="preserve">Type:  response </w:t>
       </w:r>
     </w:p>
     <w:p>
@@ -6228,28 +6387,37 @@
         <w:rPr>
           <w:rStyle w:val="VerbatimChar"/>
         </w:rPr>
-        <w:t xml:space="preserve">                  Term Estimate Std. Error    z Pr(&gt;|z|)   2.5 % 97.5 %</w:t>
-      </w:r>
-      <w:r>
-        <w:br/>
-      </w:r>
-      <w:r>
-        <w:rPr>
-          <w:rStyle w:val="VerbatimChar"/>
-        </w:rPr>
-        <w:t xml:space="preserve"> Employed - Unemployed   0.0259      0.025 1.04    0.299 -0.0231 0.0749</w:t>
-      </w:r>
-      <w:r>
-        <w:br/>
-      </w:r>
-      <w:r>
-        <w:br/>
-      </w:r>
-      <w:r>
-        <w:rPr>
-          <w:rStyle w:val="VerbatimChar"/>
-        </w:rPr>
-        <w:t xml:space="preserve">Columns: term, estimate, std.error, statistic, p.value, conf.low, conf.high </w:t>
+        <w:t xml:space="preserve">                  Term Estimate Std. Error     z Pr(&gt;|z|)   S   2.5 % 97.5 %</w:t>
+      </w:r>
+      <w:r>
+        <w:br/>
+      </w:r>
+      <w:r>
+        <w:rPr>
+          <w:rStyle w:val="VerbatimChar"/>
+        </w:rPr>
+        <w:t xml:space="preserve"> Unemployed - Employed  -0.0259      0.025 -1.04    0.299 1.7 -0.0749 0.0231</w:t>
+      </w:r>
+      <w:r>
+        <w:br/>
+      </w:r>
+      <w:r>
+        <w:br/>
+      </w:r>
+      <w:r>
+        <w:rPr>
+          <w:rStyle w:val="VerbatimChar"/>
+        </w:rPr>
+        <w:t xml:space="preserve">Columns: term, estimate, std.error, statistic, p.value, s.value, conf.low, conf.high </w:t>
+      </w:r>
+      <w:r>
+        <w:br/>
+      </w:r>
+      <w:r>
+        <w:rPr>
+          <w:rStyle w:val="VerbatimChar"/>
+        </w:rPr>
+        <w:t xml:space="preserve">Type:  response </w:t>
       </w:r>
     </w:p>
     <w:p>
@@ -6421,37 +6589,46 @@
         <w:rPr>
           <w:rStyle w:val="VerbatimChar"/>
         </w:rPr>
-        <w:t xml:space="preserve">      z Pr(&gt;|z|)   2.5 % 97.5 %</w:t>
-      </w:r>
-      <w:r>
-        <w:br/>
-      </w:r>
-      <w:r>
-        <w:rPr>
-          <w:rStyle w:val="VerbatimChar"/>
-        </w:rPr>
-        <w:t xml:space="preserve"> -0.641    0.521 -0.0562 0.0285</w:t>
-      </w:r>
-      <w:r>
-        <w:br/>
-      </w:r>
-      <w:r>
-        <w:rPr>
-          <w:rStyle w:val="VerbatimChar"/>
-        </w:rPr>
-        <w:t xml:space="preserve">  0.909    0.363 -0.0140 0.0381</w:t>
-      </w:r>
-      <w:r>
-        <w:br/>
-      </w:r>
-      <w:r>
-        <w:br/>
-      </w:r>
-      <w:r>
-        <w:rPr>
-          <w:rStyle w:val="VerbatimChar"/>
-        </w:rPr>
-        <w:t xml:space="preserve">Columns: term, contrast, f_race, estimate, std.error, statistic, p.value, conf.low, conf.high, predicted, predicted_hi, predicted_lo </w:t>
+        <w:t xml:space="preserve">      z Pr(&gt;|z|)   S   2.5 % 97.5 %</w:t>
+      </w:r>
+      <w:r>
+        <w:br/>
+      </w:r>
+      <w:r>
+        <w:rPr>
+          <w:rStyle w:val="VerbatimChar"/>
+        </w:rPr>
+        <w:t xml:space="preserve"> -0.641    0.521 0.9 -0.0562 0.0285</w:t>
+      </w:r>
+      <w:r>
+        <w:br/>
+      </w:r>
+      <w:r>
+        <w:rPr>
+          <w:rStyle w:val="VerbatimChar"/>
+        </w:rPr>
+        <w:t xml:space="preserve">  0.909    0.363 1.5 -0.0140 0.0381</w:t>
+      </w:r>
+      <w:r>
+        <w:br/>
+      </w:r>
+      <w:r>
+        <w:br/>
+      </w:r>
+      <w:r>
+        <w:rPr>
+          <w:rStyle w:val="VerbatimChar"/>
+        </w:rPr>
+        <w:t xml:space="preserve">Columns: term, contrast, f_race, estimate, std.error, statistic, p.value, s.value, conf.low, conf.high, predicted_lo, predicted_hi, predicted </w:t>
+      </w:r>
+      <w:r>
+        <w:br/>
+      </w:r>
+      <w:r>
+        <w:rPr>
+          <w:rStyle w:val="VerbatimChar"/>
+        </w:rPr>
+        <w:t xml:space="preserve">Type:  response </w:t>
       </w:r>
     </w:p>
     <w:p>
@@ -6629,28 +6806,37 @@
         <w:rPr>
           <w:rStyle w:val="VerbatimChar"/>
         </w:rPr>
-        <w:t xml:space="preserve">          Term Estimate Std. Error     z Pr(&gt;|z|)   2.5 % 97.5 %</w:t>
-      </w:r>
-      <w:r>
-        <w:br/>
-      </w:r>
-      <w:r>
-        <w:rPr>
-          <w:rStyle w:val="VerbatimChar"/>
-        </w:rPr>
-        <w:t xml:space="preserve"> White - Black  -0.0259      0.025 -1.04    0.299 -0.0749 0.0231</w:t>
-      </w:r>
-      <w:r>
-        <w:br/>
-      </w:r>
-      <w:r>
-        <w:br/>
-      </w:r>
-      <w:r>
-        <w:rPr>
-          <w:rStyle w:val="VerbatimChar"/>
-        </w:rPr>
-        <w:t xml:space="preserve">Columns: term, estimate, std.error, statistic, p.value, conf.low, conf.high </w:t>
+        <w:t xml:space="preserve">          Term Estimate Std. Error     z Pr(&gt;|z|)   S   2.5 % 97.5 %</w:t>
+      </w:r>
+      <w:r>
+        <w:br/>
+      </w:r>
+      <w:r>
+        <w:rPr>
+          <w:rStyle w:val="VerbatimChar"/>
+        </w:rPr>
+        <w:t xml:space="preserve"> White - Black  -0.0259      0.025 -1.04    0.299 1.7 -0.0749 0.0231</w:t>
+      </w:r>
+      <w:r>
+        <w:br/>
+      </w:r>
+      <w:r>
+        <w:br/>
+      </w:r>
+      <w:r>
+        <w:rPr>
+          <w:rStyle w:val="VerbatimChar"/>
+        </w:rPr>
+        <w:t xml:space="preserve">Columns: term, estimate, std.error, statistic, p.value, s.value, conf.low, conf.high </w:t>
+      </w:r>
+      <w:r>
+        <w:br/>
+      </w:r>
+      <w:r>
+        <w:rPr>
+          <w:rStyle w:val="VerbatimChar"/>
+        </w:rPr>
+        <w:t xml:space="preserve">Type:  response </w:t>
       </w:r>
     </w:p>
     <w:p>
@@ -6857,36 +7043,6 @@
         <w:rPr>
           <w:rStyle w:val="VerbatimChar"/>
         </w:rPr>
-        <w:t xml:space="preserve">Deviance Residuals: </w:t>
-      </w:r>
-      <w:r>
-        <w:br/>
-      </w:r>
-      <w:r>
-        <w:rPr>
-          <w:rStyle w:val="VerbatimChar"/>
-        </w:rPr>
-        <w:t xml:space="preserve">     Min        1Q    Median        3Q       Max  </w:t>
-      </w:r>
-      <w:r>
-        <w:br/>
-      </w:r>
-      <w:r>
-        <w:rPr>
-          <w:rStyle w:val="VerbatimChar"/>
-        </w:rPr>
-        <w:t xml:space="preserve">-0.16242  -0.11383  -0.06112   0.05284   0.88617  </w:t>
-      </w:r>
-      <w:r>
-        <w:br/>
-      </w:r>
-      <w:r>
-        <w:br/>
-      </w:r>
-      <w:r>
-        <w:rPr>
-          <w:rStyle w:val="VerbatimChar"/>
-        </w:rPr>
         <w:t xml:space="preserve">Coefficients:</w:t>
       </w:r>
       <w:r>
@@ -7140,55 +7296,64 @@
         <w:rPr>
           <w:rStyle w:val="VerbatimChar"/>
         </w:rPr>
-        <w:t xml:space="preserve"> f_race f_employment Estimate Pr(&gt;|z|) 2.5 % 97.5 %</w:t>
-      </w:r>
-      <w:r>
-        <w:br/>
-      </w:r>
-      <w:r>
-        <w:rPr>
-          <w:rStyle w:val="VerbatimChar"/>
-        </w:rPr>
-        <w:t xml:space="preserve">  White   Unemployed    0.148   &lt;0.001 0.105  0.191</w:t>
-      </w:r>
-      <w:r>
-        <w:br/>
-      </w:r>
-      <w:r>
-        <w:rPr>
-          <w:rStyle w:val="VerbatimChar"/>
-        </w:rPr>
-        <w:t xml:space="preserve">  White   Employed      0.114   &lt;0.001 0.102  0.125</w:t>
-      </w:r>
-      <w:r>
-        <w:br/>
-      </w:r>
-      <w:r>
-        <w:rPr>
-          <w:rStyle w:val="VerbatimChar"/>
-        </w:rPr>
-        <w:t xml:space="preserve">  Black   Unemployed    0.162   &lt;0.001 0.140  0.185</w:t>
-      </w:r>
-      <w:r>
-        <w:br/>
-      </w:r>
-      <w:r>
-        <w:rPr>
-          <w:rStyle w:val="VerbatimChar"/>
-        </w:rPr>
-        <w:t xml:space="preserve">  Black   Employed      0.144   &lt;0.001 0.132  0.157</w:t>
-      </w:r>
-      <w:r>
-        <w:br/>
-      </w:r>
-      <w:r>
-        <w:br/>
-      </w:r>
-      <w:r>
-        <w:rPr>
-          <w:rStyle w:val="VerbatimChar"/>
-        </w:rPr>
-        <w:t xml:space="preserve">Columns: f_race, f_employment, estimate, p.value, conf.low, conf.high </w:t>
+        <w:t xml:space="preserve"> f_employment f_race Estimate Pr(&gt;|z|)     S 2.5 % 97.5 %</w:t>
+      </w:r>
+      <w:r>
+        <w:br/>
+      </w:r>
+      <w:r>
+        <w:rPr>
+          <w:rStyle w:val="VerbatimChar"/>
+        </w:rPr>
+        <w:t xml:space="preserve">   Employed    White    0.114   &lt;0.001 268.6 0.102  0.125</w:t>
+      </w:r>
+      <w:r>
+        <w:br/>
+      </w:r>
+      <w:r>
+        <w:rPr>
+          <w:rStyle w:val="VerbatimChar"/>
+        </w:rPr>
+        <w:t xml:space="preserve">   Employed    Black    0.144   &lt;0.001 398.5 0.132  0.157</w:t>
+      </w:r>
+      <w:r>
+        <w:br/>
+      </w:r>
+      <w:r>
+        <w:rPr>
+          <w:rStyle w:val="VerbatimChar"/>
+        </w:rPr>
+        <w:t xml:space="preserve">   Unemployed  White    0.148   &lt;0.001  35.5 0.105  0.191</w:t>
+      </w:r>
+      <w:r>
+        <w:br/>
+      </w:r>
+      <w:r>
+        <w:rPr>
+          <w:rStyle w:val="VerbatimChar"/>
+        </w:rPr>
+        <w:t xml:space="preserve">   Unemployed  Black    0.162   &lt;0.001 149.8 0.140  0.185</w:t>
+      </w:r>
+      <w:r>
+        <w:br/>
+      </w:r>
+      <w:r>
+        <w:br/>
+      </w:r>
+      <w:r>
+        <w:rPr>
+          <w:rStyle w:val="VerbatimChar"/>
+        </w:rPr>
+        <w:t xml:space="preserve">Columns: f_race, f_employment, estimate, p.value, s.value, conf.low, conf.high </w:t>
+      </w:r>
+      <w:r>
+        <w:br/>
+      </w:r>
+      <w:r>
+        <w:rPr>
+          <w:rStyle w:val="VerbatimChar"/>
+        </w:rPr>
+        <w:t xml:space="preserve">Type:  invlink(link) </w:t>
       </w:r>
     </w:p>
     <w:p>
@@ -8021,37 +8186,46 @@
         <w:rPr>
           <w:rStyle w:val="VerbatimChar"/>
         </w:rPr>
-        <w:t xml:space="preserve"> Pr(&gt;|z|)   2.5 % 97.5 %</w:t>
-      </w:r>
-      <w:r>
-        <w:br/>
-      </w:r>
-      <w:r>
-        <w:rPr>
-          <w:rStyle w:val="VerbatimChar"/>
-        </w:rPr>
-        <w:t xml:space="preserve">     0.56 -0.0342 0.0632</w:t>
-      </w:r>
-      <w:r>
-        <w:br/>
-      </w:r>
-      <w:r>
-        <w:rPr>
-          <w:rStyle w:val="VerbatimChar"/>
-        </w:rPr>
-        <w:t xml:space="preserve">   &lt;0.001  0.0138 0.0474</w:t>
-      </w:r>
-      <w:r>
-        <w:br/>
-      </w:r>
-      <w:r>
-        <w:br/>
-      </w:r>
-      <w:r>
-        <w:rPr>
-          <w:rStyle w:val="VerbatimChar"/>
-        </w:rPr>
-        <w:t xml:space="preserve">Columns: term, contrast, f_employment, estimate, std.error, statistic, p.value, conf.low, conf.high, predicted, predicted_hi, predicted_lo </w:t>
+        <w:t xml:space="preserve"> Pr(&gt;|z|)    S   2.5 % 97.5 %</w:t>
+      </w:r>
+      <w:r>
+        <w:br/>
+      </w:r>
+      <w:r>
+        <w:rPr>
+          <w:rStyle w:val="VerbatimChar"/>
+        </w:rPr>
+        <w:t xml:space="preserve">     0.56  0.8 -0.0342 0.0632</w:t>
+      </w:r>
+      <w:r>
+        <w:br/>
+      </w:r>
+      <w:r>
+        <w:rPr>
+          <w:rStyle w:val="VerbatimChar"/>
+        </w:rPr>
+        <w:t xml:space="preserve">   &lt;0.001 11.4  0.0138 0.0474</w:t>
+      </w:r>
+      <w:r>
+        <w:br/>
+      </w:r>
+      <w:r>
+        <w:br/>
+      </w:r>
+      <w:r>
+        <w:rPr>
+          <w:rStyle w:val="VerbatimChar"/>
+        </w:rPr>
+        <w:t xml:space="preserve">Columns: term, contrast, f_employment, estimate, std.error, statistic, p.value, s.value, conf.low, conf.high, predicted_lo, predicted_hi, predicted </w:t>
+      </w:r>
+      <w:r>
+        <w:br/>
+      </w:r>
+      <w:r>
+        <w:rPr>
+          <w:rStyle w:val="VerbatimChar"/>
+        </w:rPr>
+        <w:t xml:space="preserve">Type:  response </w:t>
       </w:r>
     </w:p>
     <w:p>
@@ -8238,28 +8412,37 @@
         <w:rPr>
           <w:rStyle w:val="VerbatimChar"/>
         </w:rPr>
-        <w:t xml:space="preserve">                  Term Estimate Std. Error     z Pr(&gt;|z|)   2.5 % 97.5 %</w:t>
-      </w:r>
-      <w:r>
-        <w:br/>
-      </w:r>
-      <w:r>
-        <w:rPr>
-          <w:rStyle w:val="VerbatimChar"/>
-        </w:rPr>
-        <w:t xml:space="preserve"> Employed - Unemployed   0.0161     0.0263 0.613     0.54 -0.0354 0.0677</w:t>
-      </w:r>
-      <w:r>
-        <w:br/>
-      </w:r>
-      <w:r>
-        <w:br/>
-      </w:r>
-      <w:r>
-        <w:rPr>
-          <w:rStyle w:val="VerbatimChar"/>
-        </w:rPr>
-        <w:t xml:space="preserve">Columns: term, estimate, std.error, statistic, p.value, conf.low, conf.high </w:t>
+        <w:t xml:space="preserve">                  Term Estimate Std. Error      z Pr(&gt;|z|)   S   2.5 % 97.5 %</w:t>
+      </w:r>
+      <w:r>
+        <w:br/>
+      </w:r>
+      <w:r>
+        <w:rPr>
+          <w:rStyle w:val="VerbatimChar"/>
+        </w:rPr>
+        <w:t xml:space="preserve"> Unemployed - Employed  -0.0161     0.0263 -0.613     0.54 0.9 -0.0677 0.0354</w:t>
+      </w:r>
+      <w:r>
+        <w:br/>
+      </w:r>
+      <w:r>
+        <w:br/>
+      </w:r>
+      <w:r>
+        <w:rPr>
+          <w:rStyle w:val="VerbatimChar"/>
+        </w:rPr>
+        <w:t xml:space="preserve">Columns: term, estimate, std.error, statistic, p.value, s.value, conf.low, conf.high </w:t>
+      </w:r>
+      <w:r>
+        <w:br/>
+      </w:r>
+      <w:r>
+        <w:rPr>
+          <w:rStyle w:val="VerbatimChar"/>
+        </w:rPr>
+        <w:t xml:space="preserve">Type:  response </w:t>
       </w:r>
     </w:p>
     <w:p>
@@ -8431,37 +8614,46 @@
         <w:rPr>
           <w:rStyle w:val="VerbatimChar"/>
         </w:rPr>
-        <w:t xml:space="preserve">     z Pr(&gt;|z|)   2.5 % 97.5 %</w:t>
-      </w:r>
-      <w:r>
-        <w:br/>
-      </w:r>
-      <w:r>
-        <w:rPr>
-          <w:rStyle w:val="VerbatimChar"/>
-        </w:rPr>
-        <w:t xml:space="preserve"> -1.49    0.136 -0.0789 0.0107</w:t>
-      </w:r>
-      <w:r>
-        <w:br/>
-      </w:r>
-      <w:r>
-        <w:rPr>
-          <w:rStyle w:val="VerbatimChar"/>
-        </w:rPr>
-        <w:t xml:space="preserve"> -1.38    0.167 -0.0434 0.0075</w:t>
-      </w:r>
-      <w:r>
-        <w:br/>
-      </w:r>
-      <w:r>
-        <w:br/>
-      </w:r>
-      <w:r>
-        <w:rPr>
-          <w:rStyle w:val="VerbatimChar"/>
-        </w:rPr>
-        <w:t xml:space="preserve">Columns: term, contrast, f_race, estimate, std.error, statistic, p.value, conf.low, conf.high, predicted, predicted_hi, predicted_lo </w:t>
+        <w:t xml:space="preserve">     z Pr(&gt;|z|)   S   2.5 % 97.5 %</w:t>
+      </w:r>
+      <w:r>
+        <w:br/>
+      </w:r>
+      <w:r>
+        <w:rPr>
+          <w:rStyle w:val="VerbatimChar"/>
+        </w:rPr>
+        <w:t xml:space="preserve"> -1.49    0.136 2.9 -0.0789 0.0107</w:t>
+      </w:r>
+      <w:r>
+        <w:br/>
+      </w:r>
+      <w:r>
+        <w:rPr>
+          <w:rStyle w:val="VerbatimChar"/>
+        </w:rPr>
+        <w:t xml:space="preserve"> -1.38    0.167 2.6 -0.0434 0.0075</w:t>
+      </w:r>
+      <w:r>
+        <w:br/>
+      </w:r>
+      <w:r>
+        <w:br/>
+      </w:r>
+      <w:r>
+        <w:rPr>
+          <w:rStyle w:val="VerbatimChar"/>
+        </w:rPr>
+        <w:t xml:space="preserve">Columns: term, contrast, f_race, estimate, std.error, statistic, p.value, s.value, conf.low, conf.high, predicted_lo, predicted_hi, predicted </w:t>
+      </w:r>
+      <w:r>
+        <w:br/>
+      </w:r>
+      <w:r>
+        <w:rPr>
+          <w:rStyle w:val="VerbatimChar"/>
+        </w:rPr>
+        <w:t xml:space="preserve">Type:  response </w:t>
       </w:r>
     </w:p>
     <w:p>
@@ -8639,28 +8831,37 @@
         <w:rPr>
           <w:rStyle w:val="VerbatimChar"/>
         </w:rPr>
-        <w:t xml:space="preserve">          Term Estimate Std. Error      z Pr(&gt;|z|)   2.5 % 97.5 %</w:t>
-      </w:r>
-      <w:r>
-        <w:br/>
-      </w:r>
-      <w:r>
-        <w:rPr>
-          <w:rStyle w:val="VerbatimChar"/>
-        </w:rPr>
-        <w:t xml:space="preserve"> White - Black  -0.0161     0.0263 -0.613     0.54 -0.0677 0.0354</w:t>
-      </w:r>
-      <w:r>
-        <w:br/>
-      </w:r>
-      <w:r>
-        <w:br/>
-      </w:r>
-      <w:r>
-        <w:rPr>
-          <w:rStyle w:val="VerbatimChar"/>
-        </w:rPr>
-        <w:t xml:space="preserve">Columns: term, estimate, std.error, statistic, p.value, conf.low, conf.high </w:t>
+        <w:t xml:space="preserve">          Term Estimate Std. Error      z Pr(&gt;|z|)   S   2.5 % 97.5 %</w:t>
+      </w:r>
+      <w:r>
+        <w:br/>
+      </w:r>
+      <w:r>
+        <w:rPr>
+          <w:rStyle w:val="VerbatimChar"/>
+        </w:rPr>
+        <w:t xml:space="preserve"> White - Black  -0.0161     0.0263 -0.613     0.54 0.9 -0.0677 0.0354</w:t>
+      </w:r>
+      <w:r>
+        <w:br/>
+      </w:r>
+      <w:r>
+        <w:br/>
+      </w:r>
+      <w:r>
+        <w:rPr>
+          <w:rStyle w:val="VerbatimChar"/>
+        </w:rPr>
+        <w:t xml:space="preserve">Columns: term, estimate, std.error, statistic, p.value, s.value, conf.low, conf.high </w:t>
+      </w:r>
+      <w:r>
+        <w:br/>
+      </w:r>
+      <w:r>
+        <w:rPr>
+          <w:rStyle w:val="VerbatimChar"/>
+        </w:rPr>
+        <w:t xml:space="preserve">Type:  response </w:t>
       </w:r>
     </w:p>
     <w:bookmarkEnd w:id="31"/>
@@ -9475,95 +9676,95 @@
                 <w:szCs w:val="22"/>
                 <w:color w:val="000000"/>
               </w:rPr>
-              <w:t xml:space="preserve">[0.071, 0.149]</w:t>
-            </w:r>
-          </w:p>
-        </w:tc>
-        <w:tc>
-          <w:tcPr>
-            <w:tcBorders>
-              <w:bottom w:val="none" w:sz="0" w:space="0" w:color="000000"/>
-              <w:top w:val="none" w:sz="0" w:space="0" w:color="000000"/>
-              <w:left w:val="none" w:sz="0" w:space="0" w:color="000000"/>
-              <w:right w:val="none" w:sz="0" w:space="0" w:color="000000"/>
-            </w:tcBorders>
-            <w:shd w:val="clear" w:color="auto" w:fill="FFFFFF"/>
-            <w:tcMar>
-              <w:top w:w="0" w:type="dxa"/>
-              <w:bottom w:w="0" w:type="dxa"/>
-              <w:left w:w="0" w:type="dxa"/>
-              <w:right w:w="0" w:type="dxa"/>
-            </w:tcMar>
-            <w:vAlign w:val="center"/>
-          </w:tcPr>
-          <w:p>
-            <w:pPr>
-              <w:pStyle w:val="Normal"/>
-              <w:jc w:val="left"/>
-              <w:pBdr>
-                <w:bottom w:val="none" w:sz="0" w:space="0" w:color="000000"/>
-                <w:top w:val="none" w:sz="0" w:space="0" w:color="000000"/>
-                <w:left w:val="none" w:sz="0" w:space="0" w:color="000000"/>
-                <w:right w:val="none" w:sz="0" w:space="0" w:color="000000"/>
-              </w:pBdr>
-              <w:spacing w:after="100" w:before="100" w:line="240"/>
-              <w:ind w:left="100" w:right="100" w:firstLine="0" w:firstLineChars="0"/>
-            </w:pPr>
-            <w:r xmlns:w="http://schemas.openxmlformats.org/wordprocessingml/2006/main" xmlns:wp="http://schemas.openxmlformats.org/drawingml/2006/wordprocessingDrawing" xmlns:r="http://schemas.openxmlformats.org/officeDocument/2006/relationships" xmlns:w14="http://schemas.microsoft.com/office/word/2010/wordml">
-              <w:rPr>
-                <w:rFonts w:ascii="Helvetica" w:hAnsi="Helvetica" w:eastAsia="Helvetica" w:cs="Helvetica"/>
-                <w:i w:val="false"/>
-                <w:b w:val="false"/>
-                <w:u w:val="none"/>
-                <w:sz w:val="22"/>
-                <w:szCs w:val="22"/>
-                <w:color w:val="000000"/>
-              </w:rPr>
-              <w:t xml:space="preserve">[0.063, 0.148]</w:t>
-            </w:r>
-          </w:p>
-        </w:tc>
-        <w:tc>
-          <w:tcPr>
-            <w:tcBorders>
-              <w:bottom w:val="none" w:sz="0" w:space="0" w:color="000000"/>
-              <w:top w:val="none" w:sz="0" w:space="0" w:color="000000"/>
-              <w:left w:val="none" w:sz="0" w:space="0" w:color="000000"/>
-              <w:right w:val="none" w:sz="0" w:space="0" w:color="000000"/>
-            </w:tcBorders>
-            <w:shd w:val="clear" w:color="auto" w:fill="FFFFFF"/>
-            <w:tcMar>
-              <w:top w:w="0" w:type="dxa"/>
-              <w:bottom w:w="0" w:type="dxa"/>
-              <w:left w:w="0" w:type="dxa"/>
-              <w:right w:w="0" w:type="dxa"/>
-            </w:tcMar>
-            <w:vAlign w:val="center"/>
-          </w:tcPr>
-          <w:p>
-            <w:pPr>
-              <w:pStyle w:val="Normal"/>
-              <w:jc w:val="left"/>
-              <w:pBdr>
-                <w:bottom w:val="none" w:sz="0" w:space="0" w:color="000000"/>
-                <w:top w:val="none" w:sz="0" w:space="0" w:color="000000"/>
-                <w:left w:val="none" w:sz="0" w:space="0" w:color="000000"/>
-                <w:right w:val="none" w:sz="0" w:space="0" w:color="000000"/>
-              </w:pBdr>
-              <w:spacing w:after="100" w:before="100" w:line="240"/>
-              <w:ind w:left="100" w:right="100" w:firstLine="0" w:firstLineChars="0"/>
-            </w:pPr>
-            <w:r xmlns:w="http://schemas.openxmlformats.org/wordprocessingml/2006/main" xmlns:wp="http://schemas.openxmlformats.org/drawingml/2006/wordprocessingDrawing" xmlns:r="http://schemas.openxmlformats.org/officeDocument/2006/relationships" xmlns:w14="http://schemas.microsoft.com/office/word/2010/wordml">
-              <w:rPr>
-                <w:rFonts w:ascii="Helvetica" w:hAnsi="Helvetica" w:eastAsia="Helvetica" w:cs="Helvetica"/>
-                <w:i w:val="false"/>
-                <w:b w:val="false"/>
-                <w:u w:val="none"/>
-                <w:sz w:val="22"/>
-                <w:szCs w:val="22"/>
-                <w:color w:val="000000"/>
-              </w:rPr>
-              <w:t xml:space="preserve">[0.070, 0.177]</w:t>
+              <w:t xml:space="preserve">[0.071, 0.148]</w:t>
+            </w:r>
+          </w:p>
+        </w:tc>
+        <w:tc>
+          <w:tcPr>
+            <w:tcBorders>
+              <w:bottom w:val="none" w:sz="0" w:space="0" w:color="000000"/>
+              <w:top w:val="none" w:sz="0" w:space="0" w:color="000000"/>
+              <w:left w:val="none" w:sz="0" w:space="0" w:color="000000"/>
+              <w:right w:val="none" w:sz="0" w:space="0" w:color="000000"/>
+            </w:tcBorders>
+            <w:shd w:val="clear" w:color="auto" w:fill="FFFFFF"/>
+            <w:tcMar>
+              <w:top w:w="0" w:type="dxa"/>
+              <w:bottom w:w="0" w:type="dxa"/>
+              <w:left w:w="0" w:type="dxa"/>
+              <w:right w:w="0" w:type="dxa"/>
+            </w:tcMar>
+            <w:vAlign w:val="center"/>
+          </w:tcPr>
+          <w:p>
+            <w:pPr>
+              <w:pStyle w:val="Normal"/>
+              <w:jc w:val="left"/>
+              <w:pBdr>
+                <w:bottom w:val="none" w:sz="0" w:space="0" w:color="000000"/>
+                <w:top w:val="none" w:sz="0" w:space="0" w:color="000000"/>
+                <w:left w:val="none" w:sz="0" w:space="0" w:color="000000"/>
+                <w:right w:val="none" w:sz="0" w:space="0" w:color="000000"/>
+              </w:pBdr>
+              <w:spacing w:after="100" w:before="100" w:line="240"/>
+              <w:ind w:left="100" w:right="100" w:firstLine="0" w:firstLineChars="0"/>
+            </w:pPr>
+            <w:r xmlns:w="http://schemas.openxmlformats.org/wordprocessingml/2006/main" xmlns:wp="http://schemas.openxmlformats.org/drawingml/2006/wordprocessingDrawing" xmlns:r="http://schemas.openxmlformats.org/officeDocument/2006/relationships" xmlns:w14="http://schemas.microsoft.com/office/word/2010/wordml">
+              <w:rPr>
+                <w:rFonts w:ascii="Helvetica" w:hAnsi="Helvetica" w:eastAsia="Helvetica" w:cs="Helvetica"/>
+                <w:i w:val="false"/>
+                <w:b w:val="false"/>
+                <w:u w:val="none"/>
+                <w:sz w:val="22"/>
+                <w:szCs w:val="22"/>
+                <w:color w:val="000000"/>
+              </w:rPr>
+              <w:t xml:space="preserve">[0.064, 0.147]</w:t>
+            </w:r>
+          </w:p>
+        </w:tc>
+        <w:tc>
+          <w:tcPr>
+            <w:tcBorders>
+              <w:bottom w:val="none" w:sz="0" w:space="0" w:color="000000"/>
+              <w:top w:val="none" w:sz="0" w:space="0" w:color="000000"/>
+              <w:left w:val="none" w:sz="0" w:space="0" w:color="000000"/>
+              <w:right w:val="none" w:sz="0" w:space="0" w:color="000000"/>
+            </w:tcBorders>
+            <w:shd w:val="clear" w:color="auto" w:fill="FFFFFF"/>
+            <w:tcMar>
+              <w:top w:w="0" w:type="dxa"/>
+              <w:bottom w:w="0" w:type="dxa"/>
+              <w:left w:w="0" w:type="dxa"/>
+              <w:right w:w="0" w:type="dxa"/>
+            </w:tcMar>
+            <w:vAlign w:val="center"/>
+          </w:tcPr>
+          <w:p>
+            <w:pPr>
+              <w:pStyle w:val="Normal"/>
+              <w:jc w:val="left"/>
+              <w:pBdr>
+                <w:bottom w:val="none" w:sz="0" w:space="0" w:color="000000"/>
+                <w:top w:val="none" w:sz="0" w:space="0" w:color="000000"/>
+                <w:left w:val="none" w:sz="0" w:space="0" w:color="000000"/>
+                <w:right w:val="none" w:sz="0" w:space="0" w:color="000000"/>
+              </w:pBdr>
+              <w:spacing w:after="100" w:before="100" w:line="240"/>
+              <w:ind w:left="100" w:right="100" w:firstLine="0" w:firstLineChars="0"/>
+            </w:pPr>
+            <w:r xmlns:w="http://schemas.openxmlformats.org/wordprocessingml/2006/main" xmlns:wp="http://schemas.openxmlformats.org/drawingml/2006/wordprocessingDrawing" xmlns:r="http://schemas.openxmlformats.org/officeDocument/2006/relationships" xmlns:w14="http://schemas.microsoft.com/office/word/2010/wordml">
+              <w:rPr>
+                <w:rFonts w:ascii="Helvetica" w:hAnsi="Helvetica" w:eastAsia="Helvetica" w:cs="Helvetica"/>
+                <w:i w:val="false"/>
+                <w:b w:val="false"/>
+                <w:u w:val="none"/>
+                <w:sz w:val="22"/>
+                <w:szCs w:val="22"/>
+                <w:color w:val="000000"/>
+              </w:rPr>
+              <w:t xml:space="preserve">[0.071, 0.177]</w:t>
             </w:r>
           </w:p>
         </w:tc>
@@ -10065,51 +10266,51 @@
                 <w:szCs w:val="22"/>
                 <w:color w:val="000000"/>
               </w:rPr>
-              <w:t xml:space="preserve">[-0.002, 0.030]</w:t>
-            </w:r>
-          </w:p>
-        </w:tc>
-        <w:tc>
-          <w:tcPr>
-            <w:tcBorders>
-              <w:bottom w:val="none" w:sz="0" w:space="0" w:color="000000"/>
-              <w:top w:val="none" w:sz="0" w:space="0" w:color="000000"/>
-              <w:left w:val="none" w:sz="0" w:space="0" w:color="000000"/>
-              <w:right w:val="none" w:sz="0" w:space="0" w:color="000000"/>
-            </w:tcBorders>
-            <w:shd w:val="clear" w:color="auto" w:fill="FFFFFF"/>
-            <w:tcMar>
-              <w:top w:w="0" w:type="dxa"/>
-              <w:bottom w:w="0" w:type="dxa"/>
-              <w:left w:w="0" w:type="dxa"/>
-              <w:right w:w="0" w:type="dxa"/>
-            </w:tcMar>
-            <w:vAlign w:val="center"/>
-          </w:tcPr>
-          <w:p>
-            <w:pPr>
-              <w:pStyle w:val="Normal"/>
-              <w:jc w:val="left"/>
-              <w:pBdr>
-                <w:bottom w:val="none" w:sz="0" w:space="0" w:color="000000"/>
-                <w:top w:val="none" w:sz="0" w:space="0" w:color="000000"/>
-                <w:left w:val="none" w:sz="0" w:space="0" w:color="000000"/>
-                <w:right w:val="none" w:sz="0" w:space="0" w:color="000000"/>
-              </w:pBdr>
-              <w:spacing w:after="100" w:before="100" w:line="240"/>
-              <w:ind w:left="100" w:right="100" w:firstLine="0" w:firstLineChars="0"/>
-            </w:pPr>
-            <w:r xmlns:w="http://schemas.openxmlformats.org/wordprocessingml/2006/main" xmlns:wp="http://schemas.openxmlformats.org/drawingml/2006/wordprocessingDrawing" xmlns:r="http://schemas.openxmlformats.org/officeDocument/2006/relationships" xmlns:w14="http://schemas.microsoft.com/office/word/2010/wordml">
-              <w:rPr>
-                <w:rFonts w:ascii="Helvetica" w:hAnsi="Helvetica" w:eastAsia="Helvetica" w:cs="Helvetica"/>
-                <w:i w:val="false"/>
-                <w:b w:val="false"/>
-                <w:u w:val="none"/>
-                <w:sz w:val="22"/>
-                <w:szCs w:val="22"/>
-                <w:color w:val="000000"/>
-              </w:rPr>
-              <w:t xml:space="preserve">[-0.053, 0.035]</w:t>
+              <w:t xml:space="preserve">[-0.003, 0.031]</w:t>
+            </w:r>
+          </w:p>
+        </w:tc>
+        <w:tc>
+          <w:tcPr>
+            <w:tcBorders>
+              <w:bottom w:val="none" w:sz="0" w:space="0" w:color="000000"/>
+              <w:top w:val="none" w:sz="0" w:space="0" w:color="000000"/>
+              <w:left w:val="none" w:sz="0" w:space="0" w:color="000000"/>
+              <w:right w:val="none" w:sz="0" w:space="0" w:color="000000"/>
+            </w:tcBorders>
+            <w:shd w:val="clear" w:color="auto" w:fill="FFFFFF"/>
+            <w:tcMar>
+              <w:top w:w="0" w:type="dxa"/>
+              <w:bottom w:w="0" w:type="dxa"/>
+              <w:left w:w="0" w:type="dxa"/>
+              <w:right w:w="0" w:type="dxa"/>
+            </w:tcMar>
+            <w:vAlign w:val="center"/>
+          </w:tcPr>
+          <w:p>
+            <w:pPr>
+              <w:pStyle w:val="Normal"/>
+              <w:jc w:val="left"/>
+              <w:pBdr>
+                <w:bottom w:val="none" w:sz="0" w:space="0" w:color="000000"/>
+                <w:top w:val="none" w:sz="0" w:space="0" w:color="000000"/>
+                <w:left w:val="none" w:sz="0" w:space="0" w:color="000000"/>
+                <w:right w:val="none" w:sz="0" w:space="0" w:color="000000"/>
+              </w:pBdr>
+              <w:spacing w:after="100" w:before="100" w:line="240"/>
+              <w:ind w:left="100" w:right="100" w:firstLine="0" w:firstLineChars="0"/>
+            </w:pPr>
+            <w:r xmlns:w="http://schemas.openxmlformats.org/wordprocessingml/2006/main" xmlns:wp="http://schemas.openxmlformats.org/drawingml/2006/wordprocessingDrawing" xmlns:r="http://schemas.openxmlformats.org/officeDocument/2006/relationships" xmlns:w14="http://schemas.microsoft.com/office/word/2010/wordml">
+              <w:rPr>
+                <w:rFonts w:ascii="Helvetica" w:hAnsi="Helvetica" w:eastAsia="Helvetica" w:cs="Helvetica"/>
+                <w:i w:val="false"/>
+                <w:b w:val="false"/>
+                <w:u w:val="none"/>
+                <w:sz w:val="22"/>
+                <w:szCs w:val="22"/>
+                <w:color w:val="000000"/>
+              </w:rPr>
+              <w:t xml:space="preserve">[-0.056, 0.038]</w:t>
             </w:r>
           </w:p>
         </w:tc>
@@ -11113,95 +11314,95 @@
                 <w:szCs w:val="22"/>
                 <w:color w:val="000000"/>
               </w:rPr>
-              <w:t xml:space="preserve">[-0.030, 0.006]</w:t>
-            </w:r>
-          </w:p>
-        </w:tc>
-        <w:tc>
-          <w:tcPr>
-            <w:tcBorders>
-              <w:bottom w:val="none" w:sz="0" w:space="0" w:color="000000"/>
-              <w:top w:val="none" w:sz="0" w:space="0" w:color="000000"/>
-              <w:left w:val="none" w:sz="0" w:space="0" w:color="000000"/>
-              <w:right w:val="none" w:sz="0" w:space="0" w:color="000000"/>
-            </w:tcBorders>
-            <w:shd w:val="clear" w:color="auto" w:fill="FFFFFF"/>
-            <w:tcMar>
-              <w:top w:w="0" w:type="dxa"/>
-              <w:bottom w:w="0" w:type="dxa"/>
-              <w:left w:w="0" w:type="dxa"/>
-              <w:right w:w="0" w:type="dxa"/>
-            </w:tcMar>
-            <w:vAlign w:val="center"/>
-          </w:tcPr>
-          <w:p>
-            <w:pPr>
-              <w:pStyle w:val="Normal"/>
-              <w:jc w:val="left"/>
-              <w:pBdr>
-                <w:bottom w:val="none" w:sz="0" w:space="0" w:color="000000"/>
-                <w:top w:val="none" w:sz="0" w:space="0" w:color="000000"/>
-                <w:left w:val="none" w:sz="0" w:space="0" w:color="000000"/>
-                <w:right w:val="none" w:sz="0" w:space="0" w:color="000000"/>
-              </w:pBdr>
-              <w:spacing w:after="100" w:before="100" w:line="240"/>
-              <w:ind w:left="100" w:right="100" w:firstLine="0" w:firstLineChars="0"/>
-            </w:pPr>
-            <w:r xmlns:w="http://schemas.openxmlformats.org/wordprocessingml/2006/main" xmlns:wp="http://schemas.openxmlformats.org/drawingml/2006/wordprocessingDrawing" xmlns:r="http://schemas.openxmlformats.org/officeDocument/2006/relationships" xmlns:w14="http://schemas.microsoft.com/office/word/2010/wordml">
-              <w:rPr>
-                <w:rFonts w:ascii="Helvetica" w:hAnsi="Helvetica" w:eastAsia="Helvetica" w:cs="Helvetica"/>
-                <w:i w:val="false"/>
-                <w:b w:val="false"/>
-                <w:u w:val="none"/>
-                <w:sz w:val="22"/>
-                <w:szCs w:val="22"/>
-                <w:color w:val="000000"/>
-              </w:rPr>
-              <w:t xml:space="preserve">[-0.031, 0.006]</w:t>
-            </w:r>
-          </w:p>
-        </w:tc>
-        <w:tc>
-          <w:tcPr>
-            <w:tcBorders>
-              <w:bottom w:val="none" w:sz="0" w:space="0" w:color="000000"/>
-              <w:top w:val="none" w:sz="0" w:space="0" w:color="000000"/>
-              <w:left w:val="none" w:sz="0" w:space="0" w:color="000000"/>
-              <w:right w:val="none" w:sz="0" w:space="0" w:color="000000"/>
-            </w:tcBorders>
-            <w:shd w:val="clear" w:color="auto" w:fill="FFFFFF"/>
-            <w:tcMar>
-              <w:top w:w="0" w:type="dxa"/>
-              <w:bottom w:w="0" w:type="dxa"/>
-              <w:left w:w="0" w:type="dxa"/>
-              <w:right w:w="0" w:type="dxa"/>
-            </w:tcMar>
-            <w:vAlign w:val="center"/>
-          </w:tcPr>
-          <w:p>
-            <w:pPr>
-              <w:pStyle w:val="Normal"/>
-              <w:jc w:val="left"/>
-              <w:pBdr>
-                <w:bottom w:val="none" w:sz="0" w:space="0" w:color="000000"/>
-                <w:top w:val="none" w:sz="0" w:space="0" w:color="000000"/>
-                <w:left w:val="none" w:sz="0" w:space="0" w:color="000000"/>
-                <w:right w:val="none" w:sz="0" w:space="0" w:color="000000"/>
-              </w:pBdr>
-              <w:spacing w:after="100" w:before="100" w:line="240"/>
-              <w:ind w:left="100" w:right="100" w:firstLine="0" w:firstLineChars="0"/>
-            </w:pPr>
-            <w:r xmlns:w="http://schemas.openxmlformats.org/wordprocessingml/2006/main" xmlns:wp="http://schemas.openxmlformats.org/drawingml/2006/wordprocessingDrawing" xmlns:r="http://schemas.openxmlformats.org/officeDocument/2006/relationships" xmlns:w14="http://schemas.microsoft.com/office/word/2010/wordml">
-              <w:rPr>
-                <w:rFonts w:ascii="Helvetica" w:hAnsi="Helvetica" w:eastAsia="Helvetica" w:cs="Helvetica"/>
-                <w:i w:val="false"/>
-                <w:b w:val="false"/>
-                <w:u w:val="none"/>
-                <w:sz w:val="22"/>
-                <w:szCs w:val="22"/>
-                <w:color w:val="000000"/>
-              </w:rPr>
-              <w:t xml:space="preserve">[-0.031, 0.005]</w:t>
+              <w:t xml:space="preserve">[-0.031, 0.007]</w:t>
+            </w:r>
+          </w:p>
+        </w:tc>
+        <w:tc>
+          <w:tcPr>
+            <w:tcBorders>
+              <w:bottom w:val="none" w:sz="0" w:space="0" w:color="000000"/>
+              <w:top w:val="none" w:sz="0" w:space="0" w:color="000000"/>
+              <w:left w:val="none" w:sz="0" w:space="0" w:color="000000"/>
+              <w:right w:val="none" w:sz="0" w:space="0" w:color="000000"/>
+            </w:tcBorders>
+            <w:shd w:val="clear" w:color="auto" w:fill="FFFFFF"/>
+            <w:tcMar>
+              <w:top w:w="0" w:type="dxa"/>
+              <w:bottom w:w="0" w:type="dxa"/>
+              <w:left w:w="0" w:type="dxa"/>
+              <w:right w:w="0" w:type="dxa"/>
+            </w:tcMar>
+            <w:vAlign w:val="center"/>
+          </w:tcPr>
+          <w:p>
+            <w:pPr>
+              <w:pStyle w:val="Normal"/>
+              <w:jc w:val="left"/>
+              <w:pBdr>
+                <w:bottom w:val="none" w:sz="0" w:space="0" w:color="000000"/>
+                <w:top w:val="none" w:sz="0" w:space="0" w:color="000000"/>
+                <w:left w:val="none" w:sz="0" w:space="0" w:color="000000"/>
+                <w:right w:val="none" w:sz="0" w:space="0" w:color="000000"/>
+              </w:pBdr>
+              <w:spacing w:after="100" w:before="100" w:line="240"/>
+              <w:ind w:left="100" w:right="100" w:firstLine="0" w:firstLineChars="0"/>
+            </w:pPr>
+            <w:r xmlns:w="http://schemas.openxmlformats.org/wordprocessingml/2006/main" xmlns:wp="http://schemas.openxmlformats.org/drawingml/2006/wordprocessingDrawing" xmlns:r="http://schemas.openxmlformats.org/officeDocument/2006/relationships" xmlns:w14="http://schemas.microsoft.com/office/word/2010/wordml">
+              <w:rPr>
+                <w:rFonts w:ascii="Helvetica" w:hAnsi="Helvetica" w:eastAsia="Helvetica" w:cs="Helvetica"/>
+                <w:i w:val="false"/>
+                <w:b w:val="false"/>
+                <w:u w:val="none"/>
+                <w:sz w:val="22"/>
+                <w:szCs w:val="22"/>
+                <w:color w:val="000000"/>
+              </w:rPr>
+              <w:t xml:space="preserve">[-0.032, 0.007]</w:t>
+            </w:r>
+          </w:p>
+        </w:tc>
+        <w:tc>
+          <w:tcPr>
+            <w:tcBorders>
+              <w:bottom w:val="none" w:sz="0" w:space="0" w:color="000000"/>
+              <w:top w:val="none" w:sz="0" w:space="0" w:color="000000"/>
+              <w:left w:val="none" w:sz="0" w:space="0" w:color="000000"/>
+              <w:right w:val="none" w:sz="0" w:space="0" w:color="000000"/>
+            </w:tcBorders>
+            <w:shd w:val="clear" w:color="auto" w:fill="FFFFFF"/>
+            <w:tcMar>
+              <w:top w:w="0" w:type="dxa"/>
+              <w:bottom w:w="0" w:type="dxa"/>
+              <w:left w:w="0" w:type="dxa"/>
+              <w:right w:w="0" w:type="dxa"/>
+            </w:tcMar>
+            <w:vAlign w:val="center"/>
+          </w:tcPr>
+          <w:p>
+            <w:pPr>
+              <w:pStyle w:val="Normal"/>
+              <w:jc w:val="left"/>
+              <w:pBdr>
+                <w:bottom w:val="none" w:sz="0" w:space="0" w:color="000000"/>
+                <w:top w:val="none" w:sz="0" w:space="0" w:color="000000"/>
+                <w:left w:val="none" w:sz="0" w:space="0" w:color="000000"/>
+                <w:right w:val="none" w:sz="0" w:space="0" w:color="000000"/>
+              </w:pBdr>
+              <w:spacing w:after="100" w:before="100" w:line="240"/>
+              <w:ind w:left="100" w:right="100" w:firstLine="0" w:firstLineChars="0"/>
+            </w:pPr>
+            <w:r xmlns:w="http://schemas.openxmlformats.org/wordprocessingml/2006/main" xmlns:wp="http://schemas.openxmlformats.org/drawingml/2006/wordprocessingDrawing" xmlns:r="http://schemas.openxmlformats.org/officeDocument/2006/relationships" xmlns:w14="http://schemas.microsoft.com/office/word/2010/wordml">
+              <w:rPr>
+                <w:rFonts w:ascii="Helvetica" w:hAnsi="Helvetica" w:eastAsia="Helvetica" w:cs="Helvetica"/>
+                <w:i w:val="false"/>
+                <w:b w:val="false"/>
+                <w:u w:val="none"/>
+                <w:sz w:val="22"/>
+                <w:szCs w:val="22"/>
+                <w:color w:val="000000"/>
+              </w:rPr>
+              <w:t xml:space="preserve">[-0.033, 0.006]</w:t>
             </w:r>
           </w:p>
         </w:tc>
@@ -11659,95 +11860,95 @@
                 <w:szCs w:val="22"/>
                 <w:color w:val="000000"/>
               </w:rPr>
-              <w:t xml:space="preserve">[-0.008, 0.032]</w:t>
-            </w:r>
-          </w:p>
-        </w:tc>
-        <w:tc>
-          <w:tcPr>
-            <w:tcBorders>
-              <w:bottom w:val="none" w:sz="0" w:space="0" w:color="000000"/>
-              <w:top w:val="none" w:sz="0" w:space="0" w:color="000000"/>
-              <w:left w:val="none" w:sz="0" w:space="0" w:color="000000"/>
-              <w:right w:val="none" w:sz="0" w:space="0" w:color="000000"/>
-            </w:tcBorders>
-            <w:shd w:val="clear" w:color="auto" w:fill="FFFFFF"/>
-            <w:tcMar>
-              <w:top w:w="0" w:type="dxa"/>
-              <w:bottom w:w="0" w:type="dxa"/>
-              <w:left w:w="0" w:type="dxa"/>
-              <w:right w:w="0" w:type="dxa"/>
-            </w:tcMar>
-            <w:vAlign w:val="center"/>
-          </w:tcPr>
-          <w:p>
-            <w:pPr>
-              <w:pStyle w:val="Normal"/>
-              <w:jc w:val="left"/>
-              <w:pBdr>
-                <w:bottom w:val="none" w:sz="0" w:space="0" w:color="000000"/>
-                <w:top w:val="none" w:sz="0" w:space="0" w:color="000000"/>
-                <w:left w:val="none" w:sz="0" w:space="0" w:color="000000"/>
-                <w:right w:val="none" w:sz="0" w:space="0" w:color="000000"/>
-              </w:pBdr>
-              <w:spacing w:after="100" w:before="100" w:line="240"/>
-              <w:ind w:left="100" w:right="100" w:firstLine="0" w:firstLineChars="0"/>
-            </w:pPr>
-            <w:r xmlns:w="http://schemas.openxmlformats.org/wordprocessingml/2006/main" xmlns:wp="http://schemas.openxmlformats.org/drawingml/2006/wordprocessingDrawing" xmlns:r="http://schemas.openxmlformats.org/officeDocument/2006/relationships" xmlns:w14="http://schemas.microsoft.com/office/word/2010/wordml">
-              <w:rPr>
-                <w:rFonts w:ascii="Helvetica" w:hAnsi="Helvetica" w:eastAsia="Helvetica" w:cs="Helvetica"/>
-                <w:i w:val="false"/>
-                <w:b w:val="false"/>
-                <w:u w:val="none"/>
-                <w:sz w:val="22"/>
-                <w:szCs w:val="22"/>
-                <w:color w:val="000000"/>
-              </w:rPr>
-              <w:t xml:space="preserve">[-0.008, 0.032]</w:t>
-            </w:r>
-          </w:p>
-        </w:tc>
-        <w:tc>
-          <w:tcPr>
-            <w:tcBorders>
-              <w:bottom w:val="none" w:sz="0" w:space="0" w:color="000000"/>
-              <w:top w:val="none" w:sz="0" w:space="0" w:color="000000"/>
-              <w:left w:val="none" w:sz="0" w:space="0" w:color="000000"/>
-              <w:right w:val="none" w:sz="0" w:space="0" w:color="000000"/>
-            </w:tcBorders>
-            <w:shd w:val="clear" w:color="auto" w:fill="FFFFFF"/>
-            <w:tcMar>
-              <w:top w:w="0" w:type="dxa"/>
-              <w:bottom w:w="0" w:type="dxa"/>
-              <w:left w:w="0" w:type="dxa"/>
-              <w:right w:w="0" w:type="dxa"/>
-            </w:tcMar>
-            <w:vAlign w:val="center"/>
-          </w:tcPr>
-          <w:p>
-            <w:pPr>
-              <w:pStyle w:val="Normal"/>
-              <w:jc w:val="left"/>
-              <w:pBdr>
-                <w:bottom w:val="none" w:sz="0" w:space="0" w:color="000000"/>
-                <w:top w:val="none" w:sz="0" w:space="0" w:color="000000"/>
-                <w:left w:val="none" w:sz="0" w:space="0" w:color="000000"/>
-                <w:right w:val="none" w:sz="0" w:space="0" w:color="000000"/>
-              </w:pBdr>
-              <w:spacing w:after="100" w:before="100" w:line="240"/>
-              <w:ind w:left="100" w:right="100" w:firstLine="0" w:firstLineChars="0"/>
-            </w:pPr>
-            <w:r xmlns:w="http://schemas.openxmlformats.org/wordprocessingml/2006/main" xmlns:wp="http://schemas.openxmlformats.org/drawingml/2006/wordprocessingDrawing" xmlns:r="http://schemas.openxmlformats.org/officeDocument/2006/relationships" xmlns:w14="http://schemas.microsoft.com/office/word/2010/wordml">
-              <w:rPr>
-                <w:rFonts w:ascii="Helvetica" w:hAnsi="Helvetica" w:eastAsia="Helvetica" w:cs="Helvetica"/>
-                <w:i w:val="false"/>
-                <w:b w:val="false"/>
-                <w:u w:val="none"/>
-                <w:sz w:val="22"/>
-                <w:szCs w:val="22"/>
-                <w:color w:val="000000"/>
-              </w:rPr>
-              <w:t xml:space="preserve">[-0.009, 0.032]</w:t>
+              <w:t xml:space="preserve">[-0.007, 0.031]</w:t>
+            </w:r>
+          </w:p>
+        </w:tc>
+        <w:tc>
+          <w:tcPr>
+            <w:tcBorders>
+              <w:bottom w:val="none" w:sz="0" w:space="0" w:color="000000"/>
+              <w:top w:val="none" w:sz="0" w:space="0" w:color="000000"/>
+              <w:left w:val="none" w:sz="0" w:space="0" w:color="000000"/>
+              <w:right w:val="none" w:sz="0" w:space="0" w:color="000000"/>
+            </w:tcBorders>
+            <w:shd w:val="clear" w:color="auto" w:fill="FFFFFF"/>
+            <w:tcMar>
+              <w:top w:w="0" w:type="dxa"/>
+              <w:bottom w:w="0" w:type="dxa"/>
+              <w:left w:w="0" w:type="dxa"/>
+              <w:right w:w="0" w:type="dxa"/>
+            </w:tcMar>
+            <w:vAlign w:val="center"/>
+          </w:tcPr>
+          <w:p>
+            <w:pPr>
+              <w:pStyle w:val="Normal"/>
+              <w:jc w:val="left"/>
+              <w:pBdr>
+                <w:bottom w:val="none" w:sz="0" w:space="0" w:color="000000"/>
+                <w:top w:val="none" w:sz="0" w:space="0" w:color="000000"/>
+                <w:left w:val="none" w:sz="0" w:space="0" w:color="000000"/>
+                <w:right w:val="none" w:sz="0" w:space="0" w:color="000000"/>
+              </w:pBdr>
+              <w:spacing w:after="100" w:before="100" w:line="240"/>
+              <w:ind w:left="100" w:right="100" w:firstLine="0" w:firstLineChars="0"/>
+            </w:pPr>
+            <w:r xmlns:w="http://schemas.openxmlformats.org/wordprocessingml/2006/main" xmlns:wp="http://schemas.openxmlformats.org/drawingml/2006/wordprocessingDrawing" xmlns:r="http://schemas.openxmlformats.org/officeDocument/2006/relationships" xmlns:w14="http://schemas.microsoft.com/office/word/2010/wordml">
+              <w:rPr>
+                <w:rFonts w:ascii="Helvetica" w:hAnsi="Helvetica" w:eastAsia="Helvetica" w:cs="Helvetica"/>
+                <w:i w:val="false"/>
+                <w:b w:val="false"/>
+                <w:u w:val="none"/>
+                <w:sz w:val="22"/>
+                <w:szCs w:val="22"/>
+                <w:color w:val="000000"/>
+              </w:rPr>
+              <w:t xml:space="preserve">[-0.007, 0.030]</w:t>
+            </w:r>
+          </w:p>
+        </w:tc>
+        <w:tc>
+          <w:tcPr>
+            <w:tcBorders>
+              <w:bottom w:val="none" w:sz="0" w:space="0" w:color="000000"/>
+              <w:top w:val="none" w:sz="0" w:space="0" w:color="000000"/>
+              <w:left w:val="none" w:sz="0" w:space="0" w:color="000000"/>
+              <w:right w:val="none" w:sz="0" w:space="0" w:color="000000"/>
+            </w:tcBorders>
+            <w:shd w:val="clear" w:color="auto" w:fill="FFFFFF"/>
+            <w:tcMar>
+              <w:top w:w="0" w:type="dxa"/>
+              <w:bottom w:w="0" w:type="dxa"/>
+              <w:left w:w="0" w:type="dxa"/>
+              <w:right w:w="0" w:type="dxa"/>
+            </w:tcMar>
+            <w:vAlign w:val="center"/>
+          </w:tcPr>
+          <w:p>
+            <w:pPr>
+              <w:pStyle w:val="Normal"/>
+              <w:jc w:val="left"/>
+              <w:pBdr>
+                <w:bottom w:val="none" w:sz="0" w:space="0" w:color="000000"/>
+                <w:top w:val="none" w:sz="0" w:space="0" w:color="000000"/>
+                <w:left w:val="none" w:sz="0" w:space="0" w:color="000000"/>
+                <w:right w:val="none" w:sz="0" w:space="0" w:color="000000"/>
+              </w:pBdr>
+              <w:spacing w:after="100" w:before="100" w:line="240"/>
+              <w:ind w:left="100" w:right="100" w:firstLine="0" w:firstLineChars="0"/>
+            </w:pPr>
+            <w:r xmlns:w="http://schemas.openxmlformats.org/wordprocessingml/2006/main" xmlns:wp="http://schemas.openxmlformats.org/drawingml/2006/wordprocessingDrawing" xmlns:r="http://schemas.openxmlformats.org/officeDocument/2006/relationships" xmlns:w14="http://schemas.microsoft.com/office/word/2010/wordml">
+              <w:rPr>
+                <w:rFonts w:ascii="Helvetica" w:hAnsi="Helvetica" w:eastAsia="Helvetica" w:cs="Helvetica"/>
+                <w:i w:val="false"/>
+                <w:b w:val="false"/>
+                <w:u w:val="none"/>
+                <w:sz w:val="22"/>
+                <w:szCs w:val="22"/>
+                <w:color w:val="000000"/>
+              </w:rPr>
+              <w:t xml:space="preserve">[-0.007, 0.030]</w:t>
             </w:r>
           </w:p>
         </w:tc>
@@ -12751,95 +12952,95 @@
                 <w:szCs w:val="22"/>
                 <w:color w:val="000000"/>
               </w:rPr>
-              <w:t xml:space="preserve">[-0.012, 0.050]</w:t>
-            </w:r>
-          </w:p>
-        </w:tc>
-        <w:tc>
-          <w:tcPr>
-            <w:tcBorders>
-              <w:bottom w:val="none" w:sz="0" w:space="0" w:color="000000"/>
-              <w:top w:val="none" w:sz="0" w:space="0" w:color="000000"/>
-              <w:left w:val="none" w:sz="0" w:space="0" w:color="000000"/>
-              <w:right w:val="none" w:sz="0" w:space="0" w:color="000000"/>
-            </w:tcBorders>
-            <w:shd w:val="clear" w:color="auto" w:fill="FFFFFF"/>
-            <w:tcMar>
-              <w:top w:w="0" w:type="dxa"/>
-              <w:bottom w:w="0" w:type="dxa"/>
-              <w:left w:w="0" w:type="dxa"/>
-              <w:right w:w="0" w:type="dxa"/>
-            </w:tcMar>
-            <w:vAlign w:val="center"/>
-          </w:tcPr>
-          <w:p>
-            <w:pPr>
-              <w:pStyle w:val="Normal"/>
-              <w:jc w:val="left"/>
-              <w:pBdr>
-                <w:bottom w:val="none" w:sz="0" w:space="0" w:color="000000"/>
-                <w:top w:val="none" w:sz="0" w:space="0" w:color="000000"/>
-                <w:left w:val="none" w:sz="0" w:space="0" w:color="000000"/>
-                <w:right w:val="none" w:sz="0" w:space="0" w:color="000000"/>
-              </w:pBdr>
-              <w:spacing w:after="100" w:before="100" w:line="240"/>
-              <w:ind w:left="100" w:right="100" w:firstLine="0" w:firstLineChars="0"/>
-            </w:pPr>
-            <w:r xmlns:w="http://schemas.openxmlformats.org/wordprocessingml/2006/main" xmlns:wp="http://schemas.openxmlformats.org/drawingml/2006/wordprocessingDrawing" xmlns:r="http://schemas.openxmlformats.org/officeDocument/2006/relationships" xmlns:w14="http://schemas.microsoft.com/office/word/2010/wordml">
-              <w:rPr>
-                <w:rFonts w:ascii="Helvetica" w:hAnsi="Helvetica" w:eastAsia="Helvetica" w:cs="Helvetica"/>
-                <w:i w:val="false"/>
-                <w:b w:val="false"/>
-                <w:u w:val="none"/>
-                <w:sz w:val="22"/>
-                <w:szCs w:val="22"/>
-                <w:color w:val="000000"/>
-              </w:rPr>
-              <w:t xml:space="preserve">[-0.012, 0.050]</w:t>
-            </w:r>
-          </w:p>
-        </w:tc>
-        <w:tc>
-          <w:tcPr>
-            <w:tcBorders>
-              <w:bottom w:val="none" w:sz="0" w:space="0" w:color="000000"/>
-              <w:top w:val="none" w:sz="0" w:space="0" w:color="000000"/>
-              <w:left w:val="none" w:sz="0" w:space="0" w:color="000000"/>
-              <w:right w:val="none" w:sz="0" w:space="0" w:color="000000"/>
-            </w:tcBorders>
-            <w:shd w:val="clear" w:color="auto" w:fill="FFFFFF"/>
-            <w:tcMar>
-              <w:top w:w="0" w:type="dxa"/>
-              <w:bottom w:w="0" w:type="dxa"/>
-              <w:left w:w="0" w:type="dxa"/>
-              <w:right w:w="0" w:type="dxa"/>
-            </w:tcMar>
-            <w:vAlign w:val="center"/>
-          </w:tcPr>
-          <w:p>
-            <w:pPr>
-              <w:pStyle w:val="Normal"/>
-              <w:jc w:val="left"/>
-              <w:pBdr>
-                <w:bottom w:val="none" w:sz="0" w:space="0" w:color="000000"/>
-                <w:top w:val="none" w:sz="0" w:space="0" w:color="000000"/>
-                <w:left w:val="none" w:sz="0" w:space="0" w:color="000000"/>
-                <w:right w:val="none" w:sz="0" w:space="0" w:color="000000"/>
-              </w:pBdr>
-              <w:spacing w:after="100" w:before="100" w:line="240"/>
-              <w:ind w:left="100" w:right="100" w:firstLine="0" w:firstLineChars="0"/>
-            </w:pPr>
-            <w:r xmlns:w="http://schemas.openxmlformats.org/wordprocessingml/2006/main" xmlns:wp="http://schemas.openxmlformats.org/drawingml/2006/wordprocessingDrawing" xmlns:r="http://schemas.openxmlformats.org/officeDocument/2006/relationships" xmlns:w14="http://schemas.microsoft.com/office/word/2010/wordml">
-              <w:rPr>
-                <w:rFonts w:ascii="Helvetica" w:hAnsi="Helvetica" w:eastAsia="Helvetica" w:cs="Helvetica"/>
-                <w:i w:val="false"/>
-                <w:b w:val="false"/>
-                <w:u w:val="none"/>
-                <w:sz w:val="22"/>
-                <w:szCs w:val="22"/>
-                <w:color w:val="000000"/>
-              </w:rPr>
-              <w:t xml:space="preserve">[-0.012, 0.050]</w:t>
+              <w:t xml:space="preserve">[-0.019, 0.057]</w:t>
+            </w:r>
+          </w:p>
+        </w:tc>
+        <w:tc>
+          <w:tcPr>
+            <w:tcBorders>
+              <w:bottom w:val="none" w:sz="0" w:space="0" w:color="000000"/>
+              <w:top w:val="none" w:sz="0" w:space="0" w:color="000000"/>
+              <w:left w:val="none" w:sz="0" w:space="0" w:color="000000"/>
+              <w:right w:val="none" w:sz="0" w:space="0" w:color="000000"/>
+            </w:tcBorders>
+            <w:shd w:val="clear" w:color="auto" w:fill="FFFFFF"/>
+            <w:tcMar>
+              <w:top w:w="0" w:type="dxa"/>
+              <w:bottom w:w="0" w:type="dxa"/>
+              <w:left w:w="0" w:type="dxa"/>
+              <w:right w:w="0" w:type="dxa"/>
+            </w:tcMar>
+            <w:vAlign w:val="center"/>
+          </w:tcPr>
+          <w:p>
+            <w:pPr>
+              <w:pStyle w:val="Normal"/>
+              <w:jc w:val="left"/>
+              <w:pBdr>
+                <w:bottom w:val="none" w:sz="0" w:space="0" w:color="000000"/>
+                <w:top w:val="none" w:sz="0" w:space="0" w:color="000000"/>
+                <w:left w:val="none" w:sz="0" w:space="0" w:color="000000"/>
+                <w:right w:val="none" w:sz="0" w:space="0" w:color="000000"/>
+              </w:pBdr>
+              <w:spacing w:after="100" w:before="100" w:line="240"/>
+              <w:ind w:left="100" w:right="100" w:firstLine="0" w:firstLineChars="0"/>
+            </w:pPr>
+            <w:r xmlns:w="http://schemas.openxmlformats.org/wordprocessingml/2006/main" xmlns:wp="http://schemas.openxmlformats.org/drawingml/2006/wordprocessingDrawing" xmlns:r="http://schemas.openxmlformats.org/officeDocument/2006/relationships" xmlns:w14="http://schemas.microsoft.com/office/word/2010/wordml">
+              <w:rPr>
+                <w:rFonts w:ascii="Helvetica" w:hAnsi="Helvetica" w:eastAsia="Helvetica" w:cs="Helvetica"/>
+                <w:i w:val="false"/>
+                <w:b w:val="false"/>
+                <w:u w:val="none"/>
+                <w:sz w:val="22"/>
+                <w:szCs w:val="22"/>
+                <w:color w:val="000000"/>
+              </w:rPr>
+              <w:t xml:space="preserve">[-0.019, 0.057]</w:t>
+            </w:r>
+          </w:p>
+        </w:tc>
+        <w:tc>
+          <w:tcPr>
+            <w:tcBorders>
+              <w:bottom w:val="none" w:sz="0" w:space="0" w:color="000000"/>
+              <w:top w:val="none" w:sz="0" w:space="0" w:color="000000"/>
+              <w:left w:val="none" w:sz="0" w:space="0" w:color="000000"/>
+              <w:right w:val="none" w:sz="0" w:space="0" w:color="000000"/>
+            </w:tcBorders>
+            <w:shd w:val="clear" w:color="auto" w:fill="FFFFFF"/>
+            <w:tcMar>
+              <w:top w:w="0" w:type="dxa"/>
+              <w:bottom w:w="0" w:type="dxa"/>
+              <w:left w:w="0" w:type="dxa"/>
+              <w:right w:w="0" w:type="dxa"/>
+            </w:tcMar>
+            <w:vAlign w:val="center"/>
+          </w:tcPr>
+          <w:p>
+            <w:pPr>
+              <w:pStyle w:val="Normal"/>
+              <w:jc w:val="left"/>
+              <w:pBdr>
+                <w:bottom w:val="none" w:sz="0" w:space="0" w:color="000000"/>
+                <w:top w:val="none" w:sz="0" w:space="0" w:color="000000"/>
+                <w:left w:val="none" w:sz="0" w:space="0" w:color="000000"/>
+                <w:right w:val="none" w:sz="0" w:space="0" w:color="000000"/>
+              </w:pBdr>
+              <w:spacing w:after="100" w:before="100" w:line="240"/>
+              <w:ind w:left="100" w:right="100" w:firstLine="0" w:firstLineChars="0"/>
+            </w:pPr>
+            <w:r xmlns:w="http://schemas.openxmlformats.org/wordprocessingml/2006/main" xmlns:wp="http://schemas.openxmlformats.org/drawingml/2006/wordprocessingDrawing" xmlns:r="http://schemas.openxmlformats.org/officeDocument/2006/relationships" xmlns:w14="http://schemas.microsoft.com/office/word/2010/wordml">
+              <w:rPr>
+                <w:rFonts w:ascii="Helvetica" w:hAnsi="Helvetica" w:eastAsia="Helvetica" w:cs="Helvetica"/>
+                <w:i w:val="false"/>
+                <w:b w:val="false"/>
+                <w:u w:val="none"/>
+                <w:sz w:val="22"/>
+                <w:szCs w:val="22"/>
+                <w:color w:val="000000"/>
+              </w:rPr>
+              <w:t xml:space="preserve">[-0.019, 0.057]</w:t>
             </w:r>
           </w:p>
         </w:tc>
@@ -13297,95 +13498,95 @@
                 <w:szCs w:val="22"/>
                 <w:color w:val="000000"/>
               </w:rPr>
-              <w:t xml:space="preserve">[-0.041, 0.021]</w:t>
-            </w:r>
-          </w:p>
-        </w:tc>
-        <w:tc>
-          <w:tcPr>
-            <w:tcBorders>
-              <w:bottom w:val="none" w:sz="0" w:space="0" w:color="000000"/>
-              <w:top w:val="none" w:sz="0" w:space="0" w:color="000000"/>
-              <w:left w:val="none" w:sz="0" w:space="0" w:color="000000"/>
-              <w:right w:val="none" w:sz="0" w:space="0" w:color="000000"/>
-            </w:tcBorders>
-            <w:shd w:val="clear" w:color="auto" w:fill="FFFFFF"/>
-            <w:tcMar>
-              <w:top w:w="0" w:type="dxa"/>
-              <w:bottom w:w="0" w:type="dxa"/>
-              <w:left w:w="0" w:type="dxa"/>
-              <w:right w:w="0" w:type="dxa"/>
-            </w:tcMar>
-            <w:vAlign w:val="center"/>
-          </w:tcPr>
-          <w:p>
-            <w:pPr>
-              <w:pStyle w:val="Normal"/>
-              <w:jc w:val="left"/>
-              <w:pBdr>
-                <w:bottom w:val="none" w:sz="0" w:space="0" w:color="000000"/>
-                <w:top w:val="none" w:sz="0" w:space="0" w:color="000000"/>
-                <w:left w:val="none" w:sz="0" w:space="0" w:color="000000"/>
-                <w:right w:val="none" w:sz="0" w:space="0" w:color="000000"/>
-              </w:pBdr>
-              <w:spacing w:after="100" w:before="100" w:line="240"/>
-              <w:ind w:left="100" w:right="100" w:firstLine="0" w:firstLineChars="0"/>
-            </w:pPr>
-            <w:r xmlns:w="http://schemas.openxmlformats.org/wordprocessingml/2006/main" xmlns:wp="http://schemas.openxmlformats.org/drawingml/2006/wordprocessingDrawing" xmlns:r="http://schemas.openxmlformats.org/officeDocument/2006/relationships" xmlns:w14="http://schemas.microsoft.com/office/word/2010/wordml">
-              <w:rPr>
-                <w:rFonts w:ascii="Helvetica" w:hAnsi="Helvetica" w:eastAsia="Helvetica" w:cs="Helvetica"/>
-                <w:i w:val="false"/>
-                <w:b w:val="false"/>
-                <w:u w:val="none"/>
-                <w:sz w:val="22"/>
-                <w:szCs w:val="22"/>
-                <w:color w:val="000000"/>
-              </w:rPr>
-              <w:t xml:space="preserve">[-0.040, 0.021]</w:t>
-            </w:r>
-          </w:p>
-        </w:tc>
-        <w:tc>
-          <w:tcPr>
-            <w:tcBorders>
-              <w:bottom w:val="none" w:sz="0" w:space="0" w:color="000000"/>
-              <w:top w:val="none" w:sz="0" w:space="0" w:color="000000"/>
-              <w:left w:val="none" w:sz="0" w:space="0" w:color="000000"/>
-              <w:right w:val="none" w:sz="0" w:space="0" w:color="000000"/>
-            </w:tcBorders>
-            <w:shd w:val="clear" w:color="auto" w:fill="FFFFFF"/>
-            <w:tcMar>
-              <w:top w:w="0" w:type="dxa"/>
-              <w:bottom w:w="0" w:type="dxa"/>
-              <w:left w:w="0" w:type="dxa"/>
-              <w:right w:w="0" w:type="dxa"/>
-            </w:tcMar>
-            <w:vAlign w:val="center"/>
-          </w:tcPr>
-          <w:p>
-            <w:pPr>
-              <w:pStyle w:val="Normal"/>
-              <w:jc w:val="left"/>
-              <w:pBdr>
-                <w:bottom w:val="none" w:sz="0" w:space="0" w:color="000000"/>
-                <w:top w:val="none" w:sz="0" w:space="0" w:color="000000"/>
-                <w:left w:val="none" w:sz="0" w:space="0" w:color="000000"/>
-                <w:right w:val="none" w:sz="0" w:space="0" w:color="000000"/>
-              </w:pBdr>
-              <w:spacing w:after="100" w:before="100" w:line="240"/>
-              <w:ind w:left="100" w:right="100" w:firstLine="0" w:firstLineChars="0"/>
-            </w:pPr>
-            <w:r xmlns:w="http://schemas.openxmlformats.org/wordprocessingml/2006/main" xmlns:wp="http://schemas.openxmlformats.org/drawingml/2006/wordprocessingDrawing" xmlns:r="http://schemas.openxmlformats.org/officeDocument/2006/relationships" xmlns:w14="http://schemas.microsoft.com/office/word/2010/wordml">
-              <w:rPr>
-                <w:rFonts w:ascii="Helvetica" w:hAnsi="Helvetica" w:eastAsia="Helvetica" w:cs="Helvetica"/>
-                <w:i w:val="false"/>
-                <w:b w:val="false"/>
-                <w:u w:val="none"/>
-                <w:sz w:val="22"/>
-                <w:szCs w:val="22"/>
-                <w:color w:val="000000"/>
-              </w:rPr>
-              <w:t xml:space="preserve">[-0.040, 0.021]</w:t>
+              <w:t xml:space="preserve">[-0.041, 0.022]</w:t>
+            </w:r>
+          </w:p>
+        </w:tc>
+        <w:tc>
+          <w:tcPr>
+            <w:tcBorders>
+              <w:bottom w:val="none" w:sz="0" w:space="0" w:color="000000"/>
+              <w:top w:val="none" w:sz="0" w:space="0" w:color="000000"/>
+              <w:left w:val="none" w:sz="0" w:space="0" w:color="000000"/>
+              <w:right w:val="none" w:sz="0" w:space="0" w:color="000000"/>
+            </w:tcBorders>
+            <w:shd w:val="clear" w:color="auto" w:fill="FFFFFF"/>
+            <w:tcMar>
+              <w:top w:w="0" w:type="dxa"/>
+              <w:bottom w:w="0" w:type="dxa"/>
+              <w:left w:w="0" w:type="dxa"/>
+              <w:right w:w="0" w:type="dxa"/>
+            </w:tcMar>
+            <w:vAlign w:val="center"/>
+          </w:tcPr>
+          <w:p>
+            <w:pPr>
+              <w:pStyle w:val="Normal"/>
+              <w:jc w:val="left"/>
+              <w:pBdr>
+                <w:bottom w:val="none" w:sz="0" w:space="0" w:color="000000"/>
+                <w:top w:val="none" w:sz="0" w:space="0" w:color="000000"/>
+                <w:left w:val="none" w:sz="0" w:space="0" w:color="000000"/>
+                <w:right w:val="none" w:sz="0" w:space="0" w:color="000000"/>
+              </w:pBdr>
+              <w:spacing w:after="100" w:before="100" w:line="240"/>
+              <w:ind w:left="100" w:right="100" w:firstLine="0" w:firstLineChars="0"/>
+            </w:pPr>
+            <w:r xmlns:w="http://schemas.openxmlformats.org/wordprocessingml/2006/main" xmlns:wp="http://schemas.openxmlformats.org/drawingml/2006/wordprocessingDrawing" xmlns:r="http://schemas.openxmlformats.org/officeDocument/2006/relationships" xmlns:w14="http://schemas.microsoft.com/office/word/2010/wordml">
+              <w:rPr>
+                <w:rFonts w:ascii="Helvetica" w:hAnsi="Helvetica" w:eastAsia="Helvetica" w:cs="Helvetica"/>
+                <w:i w:val="false"/>
+                <w:b w:val="false"/>
+                <w:u w:val="none"/>
+                <w:sz w:val="22"/>
+                <w:szCs w:val="22"/>
+                <w:color w:val="000000"/>
+              </w:rPr>
+              <w:t xml:space="preserve">[-0.041, 0.022]</w:t>
+            </w:r>
+          </w:p>
+        </w:tc>
+        <w:tc>
+          <w:tcPr>
+            <w:tcBorders>
+              <w:bottom w:val="none" w:sz="0" w:space="0" w:color="000000"/>
+              <w:top w:val="none" w:sz="0" w:space="0" w:color="000000"/>
+              <w:left w:val="none" w:sz="0" w:space="0" w:color="000000"/>
+              <w:right w:val="none" w:sz="0" w:space="0" w:color="000000"/>
+            </w:tcBorders>
+            <w:shd w:val="clear" w:color="auto" w:fill="FFFFFF"/>
+            <w:tcMar>
+              <w:top w:w="0" w:type="dxa"/>
+              <w:bottom w:w="0" w:type="dxa"/>
+              <w:left w:w="0" w:type="dxa"/>
+              <w:right w:w="0" w:type="dxa"/>
+            </w:tcMar>
+            <w:vAlign w:val="center"/>
+          </w:tcPr>
+          <w:p>
+            <w:pPr>
+              <w:pStyle w:val="Normal"/>
+              <w:jc w:val="left"/>
+              <w:pBdr>
+                <w:bottom w:val="none" w:sz="0" w:space="0" w:color="000000"/>
+                <w:top w:val="none" w:sz="0" w:space="0" w:color="000000"/>
+                <w:left w:val="none" w:sz="0" w:space="0" w:color="000000"/>
+                <w:right w:val="none" w:sz="0" w:space="0" w:color="000000"/>
+              </w:pBdr>
+              <w:spacing w:after="100" w:before="100" w:line="240"/>
+              <w:ind w:left="100" w:right="100" w:firstLine="0" w:firstLineChars="0"/>
+            </w:pPr>
+            <w:r xmlns:w="http://schemas.openxmlformats.org/wordprocessingml/2006/main" xmlns:wp="http://schemas.openxmlformats.org/drawingml/2006/wordprocessingDrawing" xmlns:r="http://schemas.openxmlformats.org/officeDocument/2006/relationships" xmlns:w14="http://schemas.microsoft.com/office/word/2010/wordml">
+              <w:rPr>
+                <w:rFonts w:ascii="Helvetica" w:hAnsi="Helvetica" w:eastAsia="Helvetica" w:cs="Helvetica"/>
+                <w:i w:val="false"/>
+                <w:b w:val="false"/>
+                <w:u w:val="none"/>
+                <w:sz w:val="22"/>
+                <w:szCs w:val="22"/>
+                <w:color w:val="000000"/>
+              </w:rPr>
+              <w:t xml:space="preserve">[-0.041, 0.022]</w:t>
             </w:r>
           </w:p>
         </w:tc>
@@ -14935,95 +15136,95 @@
                 <w:szCs w:val="22"/>
                 <w:color w:val="000000"/>
               </w:rPr>
-              <w:t xml:space="preserve">[0.059, 0.095]</w:t>
-            </w:r>
-          </w:p>
-        </w:tc>
-        <w:tc>
-          <w:tcPr>
-            <w:tcBorders>
-              <w:bottom w:val="none" w:sz="0" w:space="0" w:color="000000"/>
-              <w:top w:val="none" w:sz="0" w:space="0" w:color="000000"/>
-              <w:left w:val="none" w:sz="0" w:space="0" w:color="000000"/>
-              <w:right w:val="none" w:sz="0" w:space="0" w:color="000000"/>
-            </w:tcBorders>
-            <w:shd w:val="clear" w:color="auto" w:fill="FFFFFF"/>
-            <w:tcMar>
-              <w:top w:w="0" w:type="dxa"/>
-              <w:bottom w:w="0" w:type="dxa"/>
-              <w:left w:w="0" w:type="dxa"/>
-              <w:right w:w="0" w:type="dxa"/>
-            </w:tcMar>
-            <w:vAlign w:val="center"/>
-          </w:tcPr>
-          <w:p>
-            <w:pPr>
-              <w:pStyle w:val="Normal"/>
-              <w:jc w:val="left"/>
-              <w:pBdr>
-                <w:bottom w:val="none" w:sz="0" w:space="0" w:color="000000"/>
-                <w:top w:val="none" w:sz="0" w:space="0" w:color="000000"/>
-                <w:left w:val="none" w:sz="0" w:space="0" w:color="000000"/>
-                <w:right w:val="none" w:sz="0" w:space="0" w:color="000000"/>
-              </w:pBdr>
-              <w:spacing w:after="100" w:before="100" w:line="240"/>
-              <w:ind w:left="100" w:right="100" w:firstLine="0" w:firstLineChars="0"/>
-            </w:pPr>
-            <w:r xmlns:w="http://schemas.openxmlformats.org/wordprocessingml/2006/main" xmlns:wp="http://schemas.openxmlformats.org/drawingml/2006/wordprocessingDrawing" xmlns:r="http://schemas.openxmlformats.org/officeDocument/2006/relationships" xmlns:w14="http://schemas.microsoft.com/office/word/2010/wordml">
-              <w:rPr>
-                <w:rFonts w:ascii="Helvetica" w:hAnsi="Helvetica" w:eastAsia="Helvetica" w:cs="Helvetica"/>
-                <w:i w:val="false"/>
-                <w:b w:val="false"/>
-                <w:u w:val="none"/>
-                <w:sz w:val="22"/>
-                <w:szCs w:val="22"/>
-                <w:color w:val="000000"/>
-              </w:rPr>
-              <w:t xml:space="preserve">[0.060, 0.096]</w:t>
-            </w:r>
-          </w:p>
-        </w:tc>
-        <w:tc>
-          <w:tcPr>
-            <w:tcBorders>
-              <w:bottom w:val="none" w:sz="0" w:space="0" w:color="000000"/>
-              <w:top w:val="none" w:sz="0" w:space="0" w:color="000000"/>
-              <w:left w:val="none" w:sz="0" w:space="0" w:color="000000"/>
-              <w:right w:val="none" w:sz="0" w:space="0" w:color="000000"/>
-            </w:tcBorders>
-            <w:shd w:val="clear" w:color="auto" w:fill="FFFFFF"/>
-            <w:tcMar>
-              <w:top w:w="0" w:type="dxa"/>
-              <w:bottom w:w="0" w:type="dxa"/>
-              <w:left w:w="0" w:type="dxa"/>
-              <w:right w:w="0" w:type="dxa"/>
-            </w:tcMar>
-            <w:vAlign w:val="center"/>
-          </w:tcPr>
-          <w:p>
-            <w:pPr>
-              <w:pStyle w:val="Normal"/>
-              <w:jc w:val="left"/>
-              <w:pBdr>
-                <w:bottom w:val="none" w:sz="0" w:space="0" w:color="000000"/>
-                <w:top w:val="none" w:sz="0" w:space="0" w:color="000000"/>
-                <w:left w:val="none" w:sz="0" w:space="0" w:color="000000"/>
-                <w:right w:val="none" w:sz="0" w:space="0" w:color="000000"/>
-              </w:pBdr>
-              <w:spacing w:after="100" w:before="100" w:line="240"/>
-              <w:ind w:left="100" w:right="100" w:firstLine="0" w:firstLineChars="0"/>
-            </w:pPr>
-            <w:r xmlns:w="http://schemas.openxmlformats.org/wordprocessingml/2006/main" xmlns:wp="http://schemas.openxmlformats.org/drawingml/2006/wordprocessingDrawing" xmlns:r="http://schemas.openxmlformats.org/officeDocument/2006/relationships" xmlns:w14="http://schemas.microsoft.com/office/word/2010/wordml">
-              <w:rPr>
-                <w:rFonts w:ascii="Helvetica" w:hAnsi="Helvetica" w:eastAsia="Helvetica" w:cs="Helvetica"/>
-                <w:i w:val="false"/>
-                <w:b w:val="false"/>
-                <w:u w:val="none"/>
-                <w:sz w:val="22"/>
-                <w:szCs w:val="22"/>
-                <w:color w:val="000000"/>
-              </w:rPr>
-              <w:t xml:space="preserve">[0.060, 0.097]</w:t>
+              <w:t xml:space="preserve">[0.055, 0.099]</w:t>
+            </w:r>
+          </w:p>
+        </w:tc>
+        <w:tc>
+          <w:tcPr>
+            <w:tcBorders>
+              <w:bottom w:val="none" w:sz="0" w:space="0" w:color="000000"/>
+              <w:top w:val="none" w:sz="0" w:space="0" w:color="000000"/>
+              <w:left w:val="none" w:sz="0" w:space="0" w:color="000000"/>
+              <w:right w:val="none" w:sz="0" w:space="0" w:color="000000"/>
+            </w:tcBorders>
+            <w:shd w:val="clear" w:color="auto" w:fill="FFFFFF"/>
+            <w:tcMar>
+              <w:top w:w="0" w:type="dxa"/>
+              <w:bottom w:w="0" w:type="dxa"/>
+              <w:left w:w="0" w:type="dxa"/>
+              <w:right w:w="0" w:type="dxa"/>
+            </w:tcMar>
+            <w:vAlign w:val="center"/>
+          </w:tcPr>
+          <w:p>
+            <w:pPr>
+              <w:pStyle w:val="Normal"/>
+              <w:jc w:val="left"/>
+              <w:pBdr>
+                <w:bottom w:val="none" w:sz="0" w:space="0" w:color="000000"/>
+                <w:top w:val="none" w:sz="0" w:space="0" w:color="000000"/>
+                <w:left w:val="none" w:sz="0" w:space="0" w:color="000000"/>
+                <w:right w:val="none" w:sz="0" w:space="0" w:color="000000"/>
+              </w:pBdr>
+              <w:spacing w:after="100" w:before="100" w:line="240"/>
+              <w:ind w:left="100" w:right="100" w:firstLine="0" w:firstLineChars="0"/>
+            </w:pPr>
+            <w:r xmlns:w="http://schemas.openxmlformats.org/wordprocessingml/2006/main" xmlns:wp="http://schemas.openxmlformats.org/drawingml/2006/wordprocessingDrawing" xmlns:r="http://schemas.openxmlformats.org/officeDocument/2006/relationships" xmlns:w14="http://schemas.microsoft.com/office/word/2010/wordml">
+              <w:rPr>
+                <w:rFonts w:ascii="Helvetica" w:hAnsi="Helvetica" w:eastAsia="Helvetica" w:cs="Helvetica"/>
+                <w:i w:val="false"/>
+                <w:b w:val="false"/>
+                <w:u w:val="none"/>
+                <w:sz w:val="22"/>
+                <w:szCs w:val="22"/>
+                <w:color w:val="000000"/>
+              </w:rPr>
+              <w:t xml:space="preserve">[0.056, 0.100]</w:t>
+            </w:r>
+          </w:p>
+        </w:tc>
+        <w:tc>
+          <w:tcPr>
+            <w:tcBorders>
+              <w:bottom w:val="none" w:sz="0" w:space="0" w:color="000000"/>
+              <w:top w:val="none" w:sz="0" w:space="0" w:color="000000"/>
+              <w:left w:val="none" w:sz="0" w:space="0" w:color="000000"/>
+              <w:right w:val="none" w:sz="0" w:space="0" w:color="000000"/>
+            </w:tcBorders>
+            <w:shd w:val="clear" w:color="auto" w:fill="FFFFFF"/>
+            <w:tcMar>
+              <w:top w:w="0" w:type="dxa"/>
+              <w:bottom w:w="0" w:type="dxa"/>
+              <w:left w:w="0" w:type="dxa"/>
+              <w:right w:w="0" w:type="dxa"/>
+            </w:tcMar>
+            <w:vAlign w:val="center"/>
+          </w:tcPr>
+          <w:p>
+            <w:pPr>
+              <w:pStyle w:val="Normal"/>
+              <w:jc w:val="left"/>
+              <w:pBdr>
+                <w:bottom w:val="none" w:sz="0" w:space="0" w:color="000000"/>
+                <w:top w:val="none" w:sz="0" w:space="0" w:color="000000"/>
+                <w:left w:val="none" w:sz="0" w:space="0" w:color="000000"/>
+                <w:right w:val="none" w:sz="0" w:space="0" w:color="000000"/>
+              </w:pBdr>
+              <w:spacing w:after="100" w:before="100" w:line="240"/>
+              <w:ind w:left="100" w:right="100" w:firstLine="0" w:firstLineChars="0"/>
+            </w:pPr>
+            <w:r xmlns:w="http://schemas.openxmlformats.org/wordprocessingml/2006/main" xmlns:wp="http://schemas.openxmlformats.org/drawingml/2006/wordprocessingDrawing" xmlns:r="http://schemas.openxmlformats.org/officeDocument/2006/relationships" xmlns:w14="http://schemas.microsoft.com/office/word/2010/wordml">
+              <w:rPr>
+                <w:rFonts w:ascii="Helvetica" w:hAnsi="Helvetica" w:eastAsia="Helvetica" w:cs="Helvetica"/>
+                <w:i w:val="false"/>
+                <w:b w:val="false"/>
+                <w:u w:val="none"/>
+                <w:sz w:val="22"/>
+                <w:szCs w:val="22"/>
+                <w:color w:val="000000"/>
+              </w:rPr>
+              <w:t xml:space="preserve">[0.056, 0.100]</w:t>
             </w:r>
           </w:p>
         </w:tc>
@@ -15525,51 +15726,51 @@
                 <w:szCs w:val="22"/>
                 <w:color w:val="000000"/>
               </w:rPr>
-              <w:t xml:space="preserve">[-0.009, 0.023]</w:t>
-            </w:r>
-          </w:p>
-        </w:tc>
-        <w:tc>
-          <w:tcPr>
-            <w:tcBorders>
-              <w:bottom w:val="none" w:sz="0" w:space="0" w:color="000000"/>
-              <w:top w:val="none" w:sz="0" w:space="0" w:color="000000"/>
-              <w:left w:val="none" w:sz="0" w:space="0" w:color="000000"/>
-              <w:right w:val="none" w:sz="0" w:space="0" w:color="000000"/>
-            </w:tcBorders>
-            <w:shd w:val="clear" w:color="auto" w:fill="FFFFFF"/>
-            <w:tcMar>
-              <w:top w:w="0" w:type="dxa"/>
-              <w:bottom w:w="0" w:type="dxa"/>
-              <w:left w:w="0" w:type="dxa"/>
-              <w:right w:w="0" w:type="dxa"/>
-            </w:tcMar>
-            <w:vAlign w:val="center"/>
-          </w:tcPr>
-          <w:p>
-            <w:pPr>
-              <w:pStyle w:val="Normal"/>
-              <w:jc w:val="left"/>
-              <w:pBdr>
-                <w:bottom w:val="none" w:sz="0" w:space="0" w:color="000000"/>
-                <w:top w:val="none" w:sz="0" w:space="0" w:color="000000"/>
-                <w:left w:val="none" w:sz="0" w:space="0" w:color="000000"/>
-                <w:right w:val="none" w:sz="0" w:space="0" w:color="000000"/>
-              </w:pBdr>
-              <w:spacing w:after="100" w:before="100" w:line="240"/>
-              <w:ind w:left="100" w:right="100" w:firstLine="0" w:firstLineChars="0"/>
-            </w:pPr>
-            <w:r xmlns:w="http://schemas.openxmlformats.org/wordprocessingml/2006/main" xmlns:wp="http://schemas.openxmlformats.org/drawingml/2006/wordprocessingDrawing" xmlns:r="http://schemas.openxmlformats.org/officeDocument/2006/relationships" xmlns:w14="http://schemas.microsoft.com/office/word/2010/wordml">
-              <w:rPr>
-                <w:rFonts w:ascii="Helvetica" w:hAnsi="Helvetica" w:eastAsia="Helvetica" w:cs="Helvetica"/>
-                <w:i w:val="false"/>
-                <w:b w:val="false"/>
-                <w:u w:val="none"/>
-                <w:sz w:val="22"/>
-                <w:szCs w:val="22"/>
-                <w:color w:val="000000"/>
-              </w:rPr>
-              <w:t xml:space="preserve">[-0.009, 0.023]</w:t>
+              <w:t xml:space="preserve">[-0.009, 0.022]</w:t>
+            </w:r>
+          </w:p>
+        </w:tc>
+        <w:tc>
+          <w:tcPr>
+            <w:tcBorders>
+              <w:bottom w:val="none" w:sz="0" w:space="0" w:color="000000"/>
+              <w:top w:val="none" w:sz="0" w:space="0" w:color="000000"/>
+              <w:left w:val="none" w:sz="0" w:space="0" w:color="000000"/>
+              <w:right w:val="none" w:sz="0" w:space="0" w:color="000000"/>
+            </w:tcBorders>
+            <w:shd w:val="clear" w:color="auto" w:fill="FFFFFF"/>
+            <w:tcMar>
+              <w:top w:w="0" w:type="dxa"/>
+              <w:bottom w:w="0" w:type="dxa"/>
+              <w:left w:w="0" w:type="dxa"/>
+              <w:right w:w="0" w:type="dxa"/>
+            </w:tcMar>
+            <w:vAlign w:val="center"/>
+          </w:tcPr>
+          <w:p>
+            <w:pPr>
+              <w:pStyle w:val="Normal"/>
+              <w:jc w:val="left"/>
+              <w:pBdr>
+                <w:bottom w:val="none" w:sz="0" w:space="0" w:color="000000"/>
+                <w:top w:val="none" w:sz="0" w:space="0" w:color="000000"/>
+                <w:left w:val="none" w:sz="0" w:space="0" w:color="000000"/>
+                <w:right w:val="none" w:sz="0" w:space="0" w:color="000000"/>
+              </w:pBdr>
+              <w:spacing w:after="100" w:before="100" w:line="240"/>
+              <w:ind w:left="100" w:right="100" w:firstLine="0" w:firstLineChars="0"/>
+            </w:pPr>
+            <w:r xmlns:w="http://schemas.openxmlformats.org/wordprocessingml/2006/main" xmlns:wp="http://schemas.openxmlformats.org/drawingml/2006/wordprocessingDrawing" xmlns:r="http://schemas.openxmlformats.org/officeDocument/2006/relationships" xmlns:w14="http://schemas.microsoft.com/office/word/2010/wordml">
+              <w:rPr>
+                <w:rFonts w:ascii="Helvetica" w:hAnsi="Helvetica" w:eastAsia="Helvetica" w:cs="Helvetica"/>
+                <w:i w:val="false"/>
+                <w:b w:val="false"/>
+                <w:u w:val="none"/>
+                <w:sz w:val="22"/>
+                <w:szCs w:val="22"/>
+                <w:color w:val="000000"/>
+              </w:rPr>
+              <w:t xml:space="preserve">[-0.009, 0.022]</w:t>
             </w:r>
           </w:p>
         </w:tc>
@@ -16027,95 +16228,95 @@
                 <w:szCs w:val="22"/>
                 <w:color w:val="000000"/>
               </w:rPr>
-              <w:t xml:space="preserve">[-0.004, 0.009]</w:t>
-            </w:r>
-          </w:p>
-        </w:tc>
-        <w:tc>
-          <w:tcPr>
-            <w:tcBorders>
-              <w:bottom w:val="none" w:sz="0" w:space="0" w:color="000000"/>
-              <w:top w:val="none" w:sz="0" w:space="0" w:color="000000"/>
-              <w:left w:val="none" w:sz="0" w:space="0" w:color="000000"/>
-              <w:right w:val="none" w:sz="0" w:space="0" w:color="000000"/>
-            </w:tcBorders>
-            <w:shd w:val="clear" w:color="auto" w:fill="FFFFFF"/>
-            <w:tcMar>
-              <w:top w:w="0" w:type="dxa"/>
-              <w:bottom w:w="0" w:type="dxa"/>
-              <w:left w:w="0" w:type="dxa"/>
-              <w:right w:w="0" w:type="dxa"/>
-            </w:tcMar>
-            <w:vAlign w:val="center"/>
-          </w:tcPr>
-          <w:p>
-            <w:pPr>
-              <w:pStyle w:val="Normal"/>
-              <w:jc w:val="left"/>
-              <w:pBdr>
-                <w:bottom w:val="none" w:sz="0" w:space="0" w:color="000000"/>
-                <w:top w:val="none" w:sz="0" w:space="0" w:color="000000"/>
-                <w:left w:val="none" w:sz="0" w:space="0" w:color="000000"/>
-                <w:right w:val="none" w:sz="0" w:space="0" w:color="000000"/>
-              </w:pBdr>
-              <w:spacing w:after="100" w:before="100" w:line="240"/>
-              <w:ind w:left="100" w:right="100" w:firstLine="0" w:firstLineChars="0"/>
-            </w:pPr>
-            <w:r xmlns:w="http://schemas.openxmlformats.org/wordprocessingml/2006/main" xmlns:wp="http://schemas.openxmlformats.org/drawingml/2006/wordprocessingDrawing" xmlns:r="http://schemas.openxmlformats.org/officeDocument/2006/relationships" xmlns:w14="http://schemas.microsoft.com/office/word/2010/wordml">
-              <w:rPr>
-                <w:rFonts w:ascii="Helvetica" w:hAnsi="Helvetica" w:eastAsia="Helvetica" w:cs="Helvetica"/>
-                <w:i w:val="false"/>
-                <w:b w:val="false"/>
-                <w:u w:val="none"/>
-                <w:sz w:val="22"/>
-                <w:szCs w:val="22"/>
-                <w:color w:val="000000"/>
-              </w:rPr>
-              <w:t xml:space="preserve">[-0.004, 0.009]</w:t>
-            </w:r>
-          </w:p>
-        </w:tc>
-        <w:tc>
-          <w:tcPr>
-            <w:tcBorders>
-              <w:bottom w:val="none" w:sz="0" w:space="0" w:color="000000"/>
-              <w:top w:val="none" w:sz="0" w:space="0" w:color="000000"/>
-              <w:left w:val="none" w:sz="0" w:space="0" w:color="000000"/>
-              <w:right w:val="none" w:sz="0" w:space="0" w:color="000000"/>
-            </w:tcBorders>
-            <w:shd w:val="clear" w:color="auto" w:fill="FFFFFF"/>
-            <w:tcMar>
-              <w:top w:w="0" w:type="dxa"/>
-              <w:bottom w:w="0" w:type="dxa"/>
-              <w:left w:w="0" w:type="dxa"/>
-              <w:right w:w="0" w:type="dxa"/>
-            </w:tcMar>
-            <w:vAlign w:val="center"/>
-          </w:tcPr>
-          <w:p>
-            <w:pPr>
-              <w:pStyle w:val="Normal"/>
-              <w:jc w:val="left"/>
-              <w:pBdr>
-                <w:bottom w:val="none" w:sz="0" w:space="0" w:color="000000"/>
-                <w:top w:val="none" w:sz="0" w:space="0" w:color="000000"/>
-                <w:left w:val="none" w:sz="0" w:space="0" w:color="000000"/>
-                <w:right w:val="none" w:sz="0" w:space="0" w:color="000000"/>
-              </w:pBdr>
-              <w:spacing w:after="100" w:before="100" w:line="240"/>
-              <w:ind w:left="100" w:right="100" w:firstLine="0" w:firstLineChars="0"/>
-            </w:pPr>
-            <w:r xmlns:w="http://schemas.openxmlformats.org/wordprocessingml/2006/main" xmlns:wp="http://schemas.openxmlformats.org/drawingml/2006/wordprocessingDrawing" xmlns:r="http://schemas.openxmlformats.org/officeDocument/2006/relationships" xmlns:w14="http://schemas.microsoft.com/office/word/2010/wordml">
-              <w:rPr>
-                <w:rFonts w:ascii="Helvetica" w:hAnsi="Helvetica" w:eastAsia="Helvetica" w:cs="Helvetica"/>
-                <w:i w:val="false"/>
-                <w:b w:val="false"/>
-                <w:u w:val="none"/>
-                <w:sz w:val="22"/>
-                <w:szCs w:val="22"/>
-                <w:color w:val="000000"/>
-              </w:rPr>
-              <w:t xml:space="preserve">[-0.004, 0.009]</w:t>
+              <w:t xml:space="preserve">[-0.005, 0.009]</w:t>
+            </w:r>
+          </w:p>
+        </w:tc>
+        <w:tc>
+          <w:tcPr>
+            <w:tcBorders>
+              <w:bottom w:val="none" w:sz="0" w:space="0" w:color="000000"/>
+              <w:top w:val="none" w:sz="0" w:space="0" w:color="000000"/>
+              <w:left w:val="none" w:sz="0" w:space="0" w:color="000000"/>
+              <w:right w:val="none" w:sz="0" w:space="0" w:color="000000"/>
+            </w:tcBorders>
+            <w:shd w:val="clear" w:color="auto" w:fill="FFFFFF"/>
+            <w:tcMar>
+              <w:top w:w="0" w:type="dxa"/>
+              <w:bottom w:w="0" w:type="dxa"/>
+              <w:left w:w="0" w:type="dxa"/>
+              <w:right w:w="0" w:type="dxa"/>
+            </w:tcMar>
+            <w:vAlign w:val="center"/>
+          </w:tcPr>
+          <w:p>
+            <w:pPr>
+              <w:pStyle w:val="Normal"/>
+              <w:jc w:val="left"/>
+              <w:pBdr>
+                <w:bottom w:val="none" w:sz="0" w:space="0" w:color="000000"/>
+                <w:top w:val="none" w:sz="0" w:space="0" w:color="000000"/>
+                <w:left w:val="none" w:sz="0" w:space="0" w:color="000000"/>
+                <w:right w:val="none" w:sz="0" w:space="0" w:color="000000"/>
+              </w:pBdr>
+              <w:spacing w:after="100" w:before="100" w:line="240"/>
+              <w:ind w:left="100" w:right="100" w:firstLine="0" w:firstLineChars="0"/>
+            </w:pPr>
+            <w:r xmlns:w="http://schemas.openxmlformats.org/wordprocessingml/2006/main" xmlns:wp="http://schemas.openxmlformats.org/drawingml/2006/wordprocessingDrawing" xmlns:r="http://schemas.openxmlformats.org/officeDocument/2006/relationships" xmlns:w14="http://schemas.microsoft.com/office/word/2010/wordml">
+              <w:rPr>
+                <w:rFonts w:ascii="Helvetica" w:hAnsi="Helvetica" w:eastAsia="Helvetica" w:cs="Helvetica"/>
+                <w:i w:val="false"/>
+                <w:b w:val="false"/>
+                <w:u w:val="none"/>
+                <w:sz w:val="22"/>
+                <w:szCs w:val="22"/>
+                <w:color w:val="000000"/>
+              </w:rPr>
+              <w:t xml:space="preserve">[-0.005, 0.009]</w:t>
+            </w:r>
+          </w:p>
+        </w:tc>
+        <w:tc>
+          <w:tcPr>
+            <w:tcBorders>
+              <w:bottom w:val="none" w:sz="0" w:space="0" w:color="000000"/>
+              <w:top w:val="none" w:sz="0" w:space="0" w:color="000000"/>
+              <w:left w:val="none" w:sz="0" w:space="0" w:color="000000"/>
+              <w:right w:val="none" w:sz="0" w:space="0" w:color="000000"/>
+            </w:tcBorders>
+            <w:shd w:val="clear" w:color="auto" w:fill="FFFFFF"/>
+            <w:tcMar>
+              <w:top w:w="0" w:type="dxa"/>
+              <w:bottom w:w="0" w:type="dxa"/>
+              <w:left w:w="0" w:type="dxa"/>
+              <w:right w:w="0" w:type="dxa"/>
+            </w:tcMar>
+            <w:vAlign w:val="center"/>
+          </w:tcPr>
+          <w:p>
+            <w:pPr>
+              <w:pStyle w:val="Normal"/>
+              <w:jc w:val="left"/>
+              <w:pBdr>
+                <w:bottom w:val="none" w:sz="0" w:space="0" w:color="000000"/>
+                <w:top w:val="none" w:sz="0" w:space="0" w:color="000000"/>
+                <w:left w:val="none" w:sz="0" w:space="0" w:color="000000"/>
+                <w:right w:val="none" w:sz="0" w:space="0" w:color="000000"/>
+              </w:pBdr>
+              <w:spacing w:after="100" w:before="100" w:line="240"/>
+              <w:ind w:left="100" w:right="100" w:firstLine="0" w:firstLineChars="0"/>
+            </w:pPr>
+            <w:r xmlns:w="http://schemas.openxmlformats.org/wordprocessingml/2006/main" xmlns:wp="http://schemas.openxmlformats.org/drawingml/2006/wordprocessingDrawing" xmlns:r="http://schemas.openxmlformats.org/officeDocument/2006/relationships" xmlns:w14="http://schemas.microsoft.com/office/word/2010/wordml">
+              <w:rPr>
+                <w:rFonts w:ascii="Helvetica" w:hAnsi="Helvetica" w:eastAsia="Helvetica" w:cs="Helvetica"/>
+                <w:i w:val="false"/>
+                <w:b w:val="false"/>
+                <w:u w:val="none"/>
+                <w:sz w:val="22"/>
+                <w:szCs w:val="22"/>
+                <w:color w:val="000000"/>
+              </w:rPr>
+              <w:t xml:space="preserve">[-0.005, 0.010]</w:t>
             </w:r>
           </w:p>
         </w:tc>
@@ -16617,51 +16818,51 @@
                 <w:szCs w:val="22"/>
                 <w:color w:val="000000"/>
               </w:rPr>
-              <w:t xml:space="preserve">[-0.016, 0.027]</w:t>
-            </w:r>
-          </w:p>
-        </w:tc>
-        <w:tc>
-          <w:tcPr>
-            <w:tcBorders>
-              <w:bottom w:val="none" w:sz="0" w:space="0" w:color="000000"/>
-              <w:top w:val="none" w:sz="0" w:space="0" w:color="000000"/>
-              <w:left w:val="none" w:sz="0" w:space="0" w:color="000000"/>
-              <w:right w:val="none" w:sz="0" w:space="0" w:color="000000"/>
-            </w:tcBorders>
-            <w:shd w:val="clear" w:color="auto" w:fill="FFFFFF"/>
-            <w:tcMar>
-              <w:top w:w="0" w:type="dxa"/>
-              <w:bottom w:w="0" w:type="dxa"/>
-              <w:left w:w="0" w:type="dxa"/>
-              <w:right w:w="0" w:type="dxa"/>
-            </w:tcMar>
-            <w:vAlign w:val="center"/>
-          </w:tcPr>
-          <w:p>
-            <w:pPr>
-              <w:pStyle w:val="Normal"/>
-              <w:jc w:val="left"/>
-              <w:pBdr>
-                <w:bottom w:val="none" w:sz="0" w:space="0" w:color="000000"/>
-                <w:top w:val="none" w:sz="0" w:space="0" w:color="000000"/>
-                <w:left w:val="none" w:sz="0" w:space="0" w:color="000000"/>
-                <w:right w:val="none" w:sz="0" w:space="0" w:color="000000"/>
-              </w:pBdr>
-              <w:spacing w:after="100" w:before="100" w:line="240"/>
-              <w:ind w:left="100" w:right="100" w:firstLine="0" w:firstLineChars="0"/>
-            </w:pPr>
-            <w:r xmlns:w="http://schemas.openxmlformats.org/wordprocessingml/2006/main" xmlns:wp="http://schemas.openxmlformats.org/drawingml/2006/wordprocessingDrawing" xmlns:r="http://schemas.openxmlformats.org/officeDocument/2006/relationships" xmlns:w14="http://schemas.microsoft.com/office/word/2010/wordml">
-              <w:rPr>
-                <w:rFonts w:ascii="Helvetica" w:hAnsi="Helvetica" w:eastAsia="Helvetica" w:cs="Helvetica"/>
-                <w:i w:val="false"/>
-                <w:b w:val="false"/>
-                <w:u w:val="none"/>
-                <w:sz w:val="22"/>
-                <w:szCs w:val="22"/>
-                <w:color w:val="000000"/>
-              </w:rPr>
-              <w:t xml:space="preserve">[-0.054, 0.027]</w:t>
+              <w:t xml:space="preserve">[-0.017, 0.028]</w:t>
+            </w:r>
+          </w:p>
+        </w:tc>
+        <w:tc>
+          <w:tcPr>
+            <w:tcBorders>
+              <w:bottom w:val="none" w:sz="0" w:space="0" w:color="000000"/>
+              <w:top w:val="none" w:sz="0" w:space="0" w:color="000000"/>
+              <w:left w:val="none" w:sz="0" w:space="0" w:color="000000"/>
+              <w:right w:val="none" w:sz="0" w:space="0" w:color="000000"/>
+            </w:tcBorders>
+            <w:shd w:val="clear" w:color="auto" w:fill="FFFFFF"/>
+            <w:tcMar>
+              <w:top w:w="0" w:type="dxa"/>
+              <w:bottom w:w="0" w:type="dxa"/>
+              <w:left w:w="0" w:type="dxa"/>
+              <w:right w:w="0" w:type="dxa"/>
+            </w:tcMar>
+            <w:vAlign w:val="center"/>
+          </w:tcPr>
+          <w:p>
+            <w:pPr>
+              <w:pStyle w:val="Normal"/>
+              <w:jc w:val="left"/>
+              <w:pBdr>
+                <w:bottom w:val="none" w:sz="0" w:space="0" w:color="000000"/>
+                <w:top w:val="none" w:sz="0" w:space="0" w:color="000000"/>
+                <w:left w:val="none" w:sz="0" w:space="0" w:color="000000"/>
+                <w:right w:val="none" w:sz="0" w:space="0" w:color="000000"/>
+              </w:pBdr>
+              <w:spacing w:after="100" w:before="100" w:line="240"/>
+              <w:ind w:left="100" w:right="100" w:firstLine="0" w:firstLineChars="0"/>
+            </w:pPr>
+            <w:r xmlns:w="http://schemas.openxmlformats.org/wordprocessingml/2006/main" xmlns:wp="http://schemas.openxmlformats.org/drawingml/2006/wordprocessingDrawing" xmlns:r="http://schemas.openxmlformats.org/officeDocument/2006/relationships" xmlns:w14="http://schemas.microsoft.com/office/word/2010/wordml">
+              <w:rPr>
+                <w:rFonts w:ascii="Helvetica" w:hAnsi="Helvetica" w:eastAsia="Helvetica" w:cs="Helvetica"/>
+                <w:i w:val="false"/>
+                <w:b w:val="false"/>
+                <w:u w:val="none"/>
+                <w:sz w:val="22"/>
+                <w:szCs w:val="22"/>
+                <w:color w:val="000000"/>
+              </w:rPr>
+              <w:t xml:space="preserve">[-0.056, 0.029]</w:t>
             </w:r>
           </w:p>
         </w:tc>
@@ -17207,7 +17408,7 @@
                 <w:szCs w:val="22"/>
                 <w:color w:val="000000"/>
               </w:rPr>
-              <w:t xml:space="preserve">[-0.021, 0.073]</w:t>
+              <w:t xml:space="preserve">[-0.023, 0.075]</w:t>
             </w:r>
           </w:p>
         </w:tc>
@@ -18941,6 +19142,25 @@
       <w:jc w:val="center"/>
     </w:pPr>
   </w:style>
+  <w:style w:customStyle="1" w:styleId="AbstractTitle" w:type="paragraph">
+    <w:name w:val="Abstract Title"/>
+    <w:basedOn w:val="Normal"/>
+    <w:next w:val="Abstract"/>
+    <w:qFormat/>
+    <w:pPr>
+      <w:keepNext/>
+      <w:keepLines/>
+      <w:jc w:val="center"/>
+      <w:spacing w:after="0" w:before="300"/>
+    </w:pPr>
+    <w:rPr>
+      <w:sz w:val="20"/>
+      <w:szCs w:val="20"/>
+      <w:b/>
+      <w:color w:val="345A8A"/>
+      &gt;
+    </w:rPr>
+  </w:style>
   <w:style w:customStyle="1" w:styleId="Abstract" w:type="paragraph">
     <w:name w:val="Abstract"/>
     <w:basedOn w:val="Normal"/>
@@ -18949,7 +19169,7 @@
     <w:pPr>
       <w:keepNext/>
       <w:keepLines/>
-      <w:spacing w:after="300" w:before="300"/>
+      <w:spacing w:after="300" w:before="100"/>
     </w:pPr>
     <w:rPr>
       <w:sz w:val="20"/>
@@ -19171,6 +19391,18 @@
     <w:uiPriority w:val="9"/>
     <w:unhideWhenUsed/>
     <w:qFormat/>
+  </w:style>
+  <w:style w:styleId="FootnoteBlockText" w:type="paragraph">
+    <w:name w:val="Footnote Block Text"/>
+    <w:basedOn w:val="Footnote Text"/>
+    <w:next w:val="Footnote Text"/>
+    <w:uiPriority w:val="9"/>
+    <w:unhideWhenUsed/>
+    <w:qFormat/>
+    <w:pPr>
+      <w:spacing w:after="100" w:before="100"/>
+      <w:ind w:firstLine="0" w:left="480" w:right="480"/>
+    </w:pPr>
   </w:style>
   <w:style w:default="1" w:styleId="DefaultParagraphFont" w:type="character">
     <w:name w:val="Default Paragraph Font"/>

</xml_diff>